<commit_message>
Chuyen De Phat Trien Ung Dung 2 - TDC - 2024 Tuan: 10 Ngay: 22/11/2024 De tai: Quan ly sieu thi Nhom: 2 Chau Nhat Tai Nguyen Quoc Luong Le Van Toan
Noi dung cong viec:
- [x] Added QLST_SetUp
- [x] Added test case Toan
- [x] Updated SRS 1.1

/* Committed? */
- [x] Yes/No

/* Note */
=> Finish 2/3
</commit_message>
<xml_diff>
--- a/PTUD/CDUD - 2/files/notes/Testcase_LeVanToan.docx
+++ b/PTUD/CDUD - 2/files/notes/Testcase_LeVanToan.docx
@@ -1,6 +1,6 @@
 
 <file path=word/document.xml><?xml version="1.0" encoding="utf-8"?>
-<w:document xmlns:wpc="http://schemas.microsoft.com/office/word/2010/wordprocessingCanvas" xmlns:cx="http://schemas.microsoft.com/office/drawing/2014/chartex" xmlns:mc="http://schemas.openxmlformats.org/markup-compatibility/2006" xmlns:o="urn:schemas-microsoft-com:office:office" xmlns:r="http://schemas.openxmlformats.org/officeDocument/2006/relationships" xmlns:m="http://schemas.openxmlformats.org/officeDocument/2006/math" xmlns:v="urn:schemas-microsoft-com:vml" xmlns:wp14="http://schemas.microsoft.com/office/word/2010/wordprocessingDrawing" xmlns:wp="http://schemas.openxmlformats.org/drawingml/2006/wordprocessingDrawing" xmlns:w10="urn:schemas-microsoft-com:office:word" xmlns:w="http://schemas.openxmlformats.org/wordprocessingml/2006/main" xmlns:w14="http://schemas.microsoft.com/office/word/2010/wordml" xmlns:w15="http://schemas.microsoft.com/office/word/2012/wordml" xmlns:w16se="http://schemas.microsoft.com/office/word/2015/wordml/symex" xmlns:wpg="http://schemas.microsoft.com/office/word/2010/wordprocessingGroup" xmlns:wpi="http://schemas.microsoft.com/office/word/2010/wordprocessingInk" xmlns:wne="http://schemas.microsoft.com/office/word/2006/wordml" xmlns:wps="http://schemas.microsoft.com/office/word/2010/wordprocessingShape" mc:Ignorable="w14 w15 w16se wp14">
+<w:document xmlns:wpc="http://schemas.microsoft.com/office/word/2010/wordprocessingCanvas" xmlns:cx="http://schemas.microsoft.com/office/drawing/2014/chartex" xmlns:cx1="http://schemas.microsoft.com/office/drawing/2015/9/8/chartex" xmlns:cx2="http://schemas.microsoft.com/office/drawing/2015/10/21/chartex" xmlns:cx3="http://schemas.microsoft.com/office/drawing/2016/5/9/chartex" xmlns:cx4="http://schemas.microsoft.com/office/drawing/2016/5/10/chartex" xmlns:cx5="http://schemas.microsoft.com/office/drawing/2016/5/11/chartex" xmlns:cx6="http://schemas.microsoft.com/office/drawing/2016/5/12/chartex" xmlns:cx7="http://schemas.microsoft.com/office/drawing/2016/5/13/chartex" xmlns:cx8="http://schemas.microsoft.com/office/drawing/2016/5/14/chartex" xmlns:mc="http://schemas.openxmlformats.org/markup-compatibility/2006" xmlns:aink="http://schemas.microsoft.com/office/drawing/2016/ink" xmlns:am3d="http://schemas.microsoft.com/office/drawing/2017/model3d" xmlns:o="urn:schemas-microsoft-com:office:office" xmlns:r="http://schemas.openxmlformats.org/officeDocument/2006/relationships" xmlns:m="http://schemas.openxmlformats.org/officeDocument/2006/math" xmlns:v="urn:schemas-microsoft-com:vml" xmlns:wp14="http://schemas.microsoft.com/office/word/2010/wordprocessingDrawing" xmlns:wp="http://schemas.openxmlformats.org/drawingml/2006/wordprocessingDrawing" xmlns:w10="urn:schemas-microsoft-com:office:word" xmlns:w="http://schemas.openxmlformats.org/wordprocessingml/2006/main" xmlns:w14="http://schemas.microsoft.com/office/word/2010/wordml" xmlns:w15="http://schemas.microsoft.com/office/word/2012/wordml" xmlns:w16cex="http://schemas.microsoft.com/office/word/2018/wordml/cex" xmlns:w16cid="http://schemas.microsoft.com/office/word/2016/wordml/cid" xmlns:w16="http://schemas.microsoft.com/office/word/2018/wordml" xmlns:w16se="http://schemas.microsoft.com/office/word/2015/wordml/symex" xmlns:wpg="http://schemas.microsoft.com/office/word/2010/wordprocessingGroup" xmlns:wpi="http://schemas.microsoft.com/office/word/2010/wordprocessingInk" xmlns:wne="http://schemas.microsoft.com/office/word/2006/wordml" xmlns:wps="http://schemas.microsoft.com/office/word/2010/wordprocessingShape" mc:Ignorable="w14 w15 w16se w16cid w16 w16cex wp14">
   <w:body>
     <w:p>
       <w:pPr>
@@ -68,7 +68,7 @@
           <w:szCs w:val="32"/>
         </w:rPr>
         <w:drawing>
-          <wp:inline distT="0" distB="0" distL="0" distR="0">
+          <wp:inline distT="0" distB="0" distL="0" distR="0" wp14:anchorId="6E520F76" wp14:editId="5D280B37">
             <wp:extent cx="5943600" cy="3081020"/>
             <wp:effectExtent l="0" t="0" r="0" b="5080"/>
             <wp:docPr id="1" name="Picture 1"/>
@@ -1763,7 +1763,6 @@
                 <w:sz w:val="26"/>
                 <w:szCs w:val="26"/>
               </w:rPr>
-              <w:lastRenderedPageBreak/>
               <w:t>5</w:t>
             </w:r>
           </w:p>
@@ -2426,7 +2425,6 @@
                 <w:sz w:val="26"/>
                 <w:szCs w:val="26"/>
               </w:rPr>
-              <w:lastRenderedPageBreak/>
               <w:t>7</w:t>
             </w:r>
           </w:p>
@@ -3377,7 +3375,6 @@
                 <w:sz w:val="26"/>
                 <w:szCs w:val="26"/>
               </w:rPr>
-              <w:lastRenderedPageBreak/>
               <w:t>10</w:t>
             </w:r>
           </w:p>
@@ -4944,7 +4941,6 @@
                 <w:sz w:val="26"/>
                 <w:szCs w:val="26"/>
               </w:rPr>
-              <w:lastRenderedPageBreak/>
               <w:t>15</w:t>
             </w:r>
           </w:p>
@@ -5620,7 +5616,7 @@
           <w:szCs w:val="32"/>
         </w:rPr>
         <w:drawing>
-          <wp:inline distT="0" distB="0" distL="0" distR="0">
+          <wp:inline distT="0" distB="0" distL="0" distR="0" wp14:anchorId="644325CE" wp14:editId="7F0E2E18">
             <wp:extent cx="5943600" cy="3090545"/>
             <wp:effectExtent l="0" t="0" r="0" b="0"/>
             <wp:docPr id="2" name="Picture 2"/>
@@ -7517,7 +7513,6 @@
                 <w:sz w:val="26"/>
                 <w:szCs w:val="26"/>
               </w:rPr>
-              <w:lastRenderedPageBreak/>
               <w:t>6</w:t>
             </w:r>
           </w:p>
@@ -8462,7 +8457,6 @@
                 <w:sz w:val="26"/>
                 <w:szCs w:val="26"/>
               </w:rPr>
-              <w:lastRenderedPageBreak/>
               <w:t>9</w:t>
             </w:r>
           </w:p>
@@ -9370,7 +9364,6 @@
                 <w:sz w:val="26"/>
                 <w:szCs w:val="26"/>
               </w:rPr>
-              <w:lastRenderedPageBreak/>
               <w:t>12</w:t>
             </w:r>
           </w:p>
@@ -10345,11 +10338,12 @@
         <w:rPr>
           <w:rFonts w:ascii="Times New Roman" w:hAnsi="Times New Roman" w:cs="Times New Roman"/>
           <w:b/>
+          <w:noProof/>
           <w:sz w:val="32"/>
           <w:szCs w:val="32"/>
         </w:rPr>
         <w:drawing>
-          <wp:inline distT="0" distB="0" distL="0" distR="0" wp14:anchorId="79145D6E" wp14:editId="25807491">
+          <wp:inline distT="0" distB="0" distL="0" distR="0" wp14:anchorId="5E0B3BE3" wp14:editId="70056654">
             <wp:extent cx="5943600" cy="2787015"/>
             <wp:effectExtent l="0" t="0" r="0" b="0"/>
             <wp:docPr id="3" name="Picture 3"/>
@@ -10420,6 +10414,17 @@
         </w:rPr>
       </w:pPr>
     </w:p>
+    <w:p>
+      <w:pPr>
+        <w:pStyle w:val="ListParagraph"/>
+        <w:rPr>
+          <w:rFonts w:ascii="Times New Roman" w:hAnsi="Times New Roman" w:cs="Times New Roman"/>
+          <w:b/>
+          <w:sz w:val="32"/>
+          <w:szCs w:val="32"/>
+        </w:rPr>
+      </w:pPr>
+    </w:p>
     <w:tbl>
       <w:tblPr>
         <w:tblStyle w:val="TableGrid"/>
@@ -10845,6 +10850,7 @@
                 <w:sz w:val="26"/>
                 <w:szCs w:val="26"/>
               </w:rPr>
+              <w:lastRenderedPageBreak/>
               <w:t>- Số lượng: null</w:t>
             </w:r>
           </w:p>
@@ -11019,7 +11025,6 @@
                 <w:sz w:val="26"/>
                 <w:szCs w:val="26"/>
               </w:rPr>
-              <w:lastRenderedPageBreak/>
               <w:t>2</w:t>
             </w:r>
           </w:p>
@@ -11953,7 +11958,6 @@
                 <w:sz w:val="26"/>
                 <w:szCs w:val="26"/>
               </w:rPr>
-              <w:lastRenderedPageBreak/>
               <w:t>5</w:t>
             </w:r>
           </w:p>
@@ -12868,7 +12872,6 @@
                 <w:sz w:val="26"/>
                 <w:szCs w:val="26"/>
               </w:rPr>
-              <w:lastRenderedPageBreak/>
               <w:t>8</w:t>
             </w:r>
           </w:p>
@@ -13859,7 +13862,7 @@
           <w:szCs w:val="32"/>
         </w:rPr>
         <w:drawing>
-          <wp:inline distT="0" distB="0" distL="0" distR="0">
+          <wp:inline distT="0" distB="0" distL="0" distR="0" wp14:anchorId="1A338FD1" wp14:editId="4720FC99">
             <wp:extent cx="5943600" cy="3093720"/>
             <wp:effectExtent l="0" t="0" r="0" b="0"/>
             <wp:docPr id="24" name="Picture 24"/>
@@ -13925,17 +13928,8 @@
         <w:t>Bảng testcase</w:t>
       </w:r>
     </w:p>
-    <w:p>
-      <w:pPr>
-        <w:pStyle w:val="ListParagraph"/>
-        <w:rPr>
-          <w:rFonts w:ascii="Times New Roman" w:hAnsi="Times New Roman" w:cs="Times New Roman"/>
-          <w:b/>
-          <w:sz w:val="32"/>
-          <w:szCs w:val="32"/>
-        </w:rPr>
-      </w:pPr>
-    </w:p>
+    <w:p/>
+    <w:p/>
     <w:tbl>
       <w:tblPr>
         <w:tblStyle w:val="TableGrid"/>
@@ -14295,6 +14289,941 @@
                 <w:sz w:val="26"/>
                 <w:szCs w:val="26"/>
               </w:rPr>
+              <w:lastRenderedPageBreak/>
+              <w:t>- Ngày: datetime</w:t>
+            </w:r>
+          </w:p>
+          <w:p>
+            <w:pPr>
+              <w:rPr>
+                <w:rFonts w:ascii="Times New Roman" w:hAnsi="Times New Roman" w:cs="Times New Roman"/>
+                <w:sz w:val="26"/>
+                <w:szCs w:val="26"/>
+              </w:rPr>
+            </w:pPr>
+            <w:r>
+              <w:rPr>
+                <w:rFonts w:ascii="Times New Roman" w:hAnsi="Times New Roman" w:cs="Times New Roman"/>
+                <w:sz w:val="26"/>
+                <w:szCs w:val="26"/>
+              </w:rPr>
+              <w:t>Nhân viên: String</w:t>
+            </w:r>
+          </w:p>
+          <w:p>
+            <w:pPr>
+              <w:rPr>
+                <w:rFonts w:ascii="Times New Roman" w:hAnsi="Times New Roman" w:cs="Times New Roman"/>
+                <w:sz w:val="26"/>
+                <w:szCs w:val="26"/>
+              </w:rPr>
+            </w:pPr>
+            <w:r>
+              <w:rPr>
+                <w:rFonts w:ascii="Times New Roman" w:hAnsi="Times New Roman" w:cs="Times New Roman"/>
+                <w:sz w:val="26"/>
+                <w:szCs w:val="26"/>
+              </w:rPr>
+              <w:t>- Mã ca làm: String</w:t>
+            </w:r>
+          </w:p>
+          <w:p>
+            <w:pPr>
+              <w:rPr>
+                <w:rFonts w:ascii="Times New Roman" w:hAnsi="Times New Roman" w:cs="Times New Roman"/>
+                <w:sz w:val="26"/>
+                <w:szCs w:val="26"/>
+              </w:rPr>
+            </w:pPr>
+          </w:p>
+        </w:tc>
+        <w:tc>
+          <w:tcPr>
+            <w:tcW w:w="647" w:type="pct"/>
+            <w:vAlign w:val="center"/>
+          </w:tcPr>
+          <w:p>
+            <w:pPr>
+              <w:rPr>
+                <w:rFonts w:ascii="Times New Roman" w:hAnsi="Times New Roman" w:cs="Times New Roman"/>
+                <w:sz w:val="26"/>
+                <w:szCs w:val="26"/>
+              </w:rPr>
+            </w:pPr>
+            <w:r>
+              <w:rPr>
+                <w:rFonts w:ascii="Times New Roman" w:hAnsi="Times New Roman" w:cs="Times New Roman"/>
+                <w:sz w:val="26"/>
+                <w:szCs w:val="26"/>
+              </w:rPr>
+              <w:lastRenderedPageBreak/>
+              <w:t>- Mã lich làm: null</w:t>
+            </w:r>
+          </w:p>
+          <w:p>
+            <w:pPr>
+              <w:rPr>
+                <w:rFonts w:ascii="Times New Roman" w:hAnsi="Times New Roman" w:cs="Times New Roman"/>
+                <w:sz w:val="26"/>
+                <w:szCs w:val="26"/>
+              </w:rPr>
+            </w:pPr>
+            <w:r>
+              <w:rPr>
+                <w:rFonts w:ascii="Times New Roman" w:hAnsi="Times New Roman" w:cs="Times New Roman"/>
+                <w:sz w:val="26"/>
+                <w:szCs w:val="26"/>
+              </w:rPr>
+              <w:t>- Ngày: ngày</w:t>
+            </w:r>
+          </w:p>
+          <w:p>
+            <w:pPr>
+              <w:rPr>
+                <w:rFonts w:ascii="Times New Roman" w:hAnsi="Times New Roman" w:cs="Times New Roman"/>
+                <w:sz w:val="26"/>
+                <w:szCs w:val="26"/>
+              </w:rPr>
+            </w:pPr>
+            <w:r>
+              <w:rPr>
+                <w:rFonts w:ascii="Times New Roman" w:hAnsi="Times New Roman" w:cs="Times New Roman"/>
+                <w:sz w:val="26"/>
+                <w:szCs w:val="26"/>
+              </w:rPr>
+              <w:lastRenderedPageBreak/>
+              <w:t>Nhân viên: tên nhân viên</w:t>
+            </w:r>
+          </w:p>
+          <w:p>
+            <w:pPr>
+              <w:rPr>
+                <w:rFonts w:ascii="Times New Roman" w:hAnsi="Times New Roman" w:cs="Times New Roman"/>
+                <w:sz w:val="26"/>
+                <w:szCs w:val="26"/>
+              </w:rPr>
+            </w:pPr>
+            <w:r>
+              <w:rPr>
+                <w:rFonts w:ascii="Times New Roman" w:hAnsi="Times New Roman" w:cs="Times New Roman"/>
+                <w:sz w:val="26"/>
+                <w:szCs w:val="26"/>
+              </w:rPr>
+              <w:t>- Mã ca làm: tên ca làm</w:t>
+            </w:r>
+          </w:p>
+          <w:p>
+            <w:pPr>
+              <w:rPr>
+                <w:rFonts w:ascii="Times New Roman" w:hAnsi="Times New Roman" w:cs="Times New Roman"/>
+                <w:sz w:val="26"/>
+                <w:szCs w:val="26"/>
+              </w:rPr>
+            </w:pPr>
+          </w:p>
+        </w:tc>
+        <w:tc>
+          <w:tcPr>
+            <w:tcW w:w="889" w:type="pct"/>
+            <w:vAlign w:val="center"/>
+          </w:tcPr>
+          <w:p>
+            <w:pPr>
+              <w:rPr>
+                <w:rFonts w:ascii="Times New Roman" w:hAnsi="Times New Roman" w:cs="Times New Roman"/>
+                <w:sz w:val="26"/>
+                <w:szCs w:val="26"/>
+              </w:rPr>
+            </w:pPr>
+            <w:r>
+              <w:rPr>
+                <w:rFonts w:ascii="Times New Roman" w:hAnsi="Times New Roman" w:cs="Times New Roman"/>
+                <w:sz w:val="26"/>
+                <w:szCs w:val="26"/>
+              </w:rPr>
+              <w:lastRenderedPageBreak/>
+              <w:t xml:space="preserve">Người dùng nhập các nội dung vào các ô nhập liệu, </w:t>
+            </w:r>
+            <w:r>
+              <w:rPr>
+                <w:rFonts w:ascii="Times New Roman" w:hAnsi="Times New Roman" w:cs="Times New Roman"/>
+                <w:sz w:val="26"/>
+                <w:szCs w:val="26"/>
+              </w:rPr>
+              <w:lastRenderedPageBreak/>
+              <w:t>sau đó nhấn nút “Thêm”</w:t>
+            </w:r>
+          </w:p>
+        </w:tc>
+        <w:tc>
+          <w:tcPr>
+            <w:tcW w:w="1089" w:type="pct"/>
+            <w:vAlign w:val="center"/>
+          </w:tcPr>
+          <w:p>
+            <w:pPr>
+              <w:rPr>
+                <w:rFonts w:ascii="Times New Roman" w:hAnsi="Times New Roman" w:cs="Times New Roman"/>
+                <w:sz w:val="26"/>
+                <w:szCs w:val="26"/>
+              </w:rPr>
+            </w:pPr>
+            <w:r>
+              <w:rPr>
+                <w:rFonts w:ascii="Times New Roman" w:hAnsi="Times New Roman" w:cs="Times New Roman"/>
+                <w:sz w:val="26"/>
+                <w:szCs w:val="26"/>
+              </w:rPr>
+              <w:lastRenderedPageBreak/>
+              <w:t>Hiện thông báo warning: “</w:t>
+            </w:r>
+            <w:r>
+              <w:rPr>
+                <w:rFonts w:ascii="Times New Roman" w:hAnsi="Times New Roman" w:cs="Times New Roman"/>
+                <w:color w:val="000000"/>
+                <w:sz w:val="26"/>
+                <w:szCs w:val="26"/>
+              </w:rPr>
+              <w:t>Mã lịch làm không hợp lệ</w:t>
+            </w:r>
+            <w:r>
+              <w:rPr>
+                <w:rFonts w:ascii="Times New Roman" w:hAnsi="Times New Roman" w:cs="Times New Roman"/>
+                <w:sz w:val="26"/>
+                <w:szCs w:val="26"/>
+              </w:rPr>
+              <w:t>”</w:t>
+            </w:r>
+          </w:p>
+        </w:tc>
+        <w:tc>
+          <w:tcPr>
+            <w:tcW w:w="340" w:type="pct"/>
+            <w:vAlign w:val="center"/>
+          </w:tcPr>
+          <w:p>
+            <w:pPr>
+              <w:rPr>
+                <w:rFonts w:ascii="Times New Roman" w:hAnsi="Times New Roman" w:cs="Times New Roman"/>
+                <w:sz w:val="26"/>
+                <w:szCs w:val="26"/>
+              </w:rPr>
+            </w:pPr>
+          </w:p>
+        </w:tc>
+      </w:tr>
+      <w:tr>
+        <w:tc>
+          <w:tcPr>
+            <w:tcW w:w="379" w:type="pct"/>
+            <w:vAlign w:val="center"/>
+          </w:tcPr>
+          <w:p>
+            <w:pPr>
+              <w:jc w:val="center"/>
+              <w:rPr>
+                <w:rFonts w:ascii="Times New Roman" w:hAnsi="Times New Roman" w:cs="Times New Roman"/>
+                <w:sz w:val="26"/>
+                <w:szCs w:val="26"/>
+              </w:rPr>
+            </w:pPr>
+            <w:r>
+              <w:rPr>
+                <w:rFonts w:ascii="Times New Roman" w:hAnsi="Times New Roman" w:cs="Times New Roman"/>
+                <w:sz w:val="26"/>
+                <w:szCs w:val="26"/>
+              </w:rPr>
+              <w:t>2</w:t>
+            </w:r>
+          </w:p>
+        </w:tc>
+        <w:tc>
+          <w:tcPr>
+            <w:tcW w:w="571" w:type="pct"/>
+            <w:vAlign w:val="center"/>
+          </w:tcPr>
+          <w:p>
+            <w:pPr>
+              <w:jc w:val="center"/>
+              <w:rPr>
+                <w:rFonts w:ascii="Times New Roman" w:hAnsi="Times New Roman" w:cs="Times New Roman"/>
+                <w:sz w:val="26"/>
+                <w:szCs w:val="26"/>
+              </w:rPr>
+            </w:pPr>
+            <w:r>
+              <w:rPr>
+                <w:rFonts w:ascii="Times New Roman" w:hAnsi="Times New Roman" w:cs="Times New Roman"/>
+                <w:sz w:val="26"/>
+                <w:szCs w:val="26"/>
+              </w:rPr>
+              <w:t>TC02</w:t>
+            </w:r>
+          </w:p>
+        </w:tc>
+        <w:tc>
+          <w:tcPr>
+            <w:tcW w:w="440" w:type="pct"/>
+            <w:vAlign w:val="center"/>
+          </w:tcPr>
+          <w:p>
+            <w:pPr>
+              <w:jc w:val="center"/>
+              <w:rPr>
+                <w:rFonts w:ascii="Times New Roman" w:hAnsi="Times New Roman" w:cs="Times New Roman"/>
+                <w:sz w:val="26"/>
+                <w:szCs w:val="26"/>
+              </w:rPr>
+            </w:pPr>
+            <w:r>
+              <w:rPr>
+                <w:rFonts w:ascii="Times New Roman" w:hAnsi="Times New Roman" w:cs="Times New Roman"/>
+                <w:sz w:val="26"/>
+                <w:szCs w:val="26"/>
+              </w:rPr>
+              <w:t>Thêm Dữ Liệu</w:t>
+            </w:r>
+          </w:p>
+        </w:tc>
+        <w:tc>
+          <w:tcPr>
+            <w:tcW w:w="645" w:type="pct"/>
+            <w:vAlign w:val="center"/>
+          </w:tcPr>
+          <w:p>
+            <w:pPr>
+              <w:rPr>
+                <w:rFonts w:ascii="Times New Roman" w:hAnsi="Times New Roman" w:cs="Times New Roman"/>
+                <w:sz w:val="26"/>
+                <w:szCs w:val="26"/>
+              </w:rPr>
+            </w:pPr>
+            <w:r>
+              <w:rPr>
+                <w:rFonts w:ascii="Times New Roman" w:hAnsi="Times New Roman" w:cs="Times New Roman"/>
+                <w:sz w:val="26"/>
+                <w:szCs w:val="26"/>
+              </w:rPr>
+              <w:t>- Mã lich làm: string</w:t>
+            </w:r>
+          </w:p>
+          <w:p>
+            <w:pPr>
+              <w:rPr>
+                <w:rFonts w:ascii="Times New Roman" w:hAnsi="Times New Roman" w:cs="Times New Roman"/>
+                <w:sz w:val="26"/>
+                <w:szCs w:val="26"/>
+              </w:rPr>
+            </w:pPr>
+            <w:r>
+              <w:rPr>
+                <w:rFonts w:ascii="Times New Roman" w:hAnsi="Times New Roman" w:cs="Times New Roman"/>
+                <w:sz w:val="26"/>
+                <w:szCs w:val="26"/>
+              </w:rPr>
+              <w:t>- Ngày: datetime</w:t>
+            </w:r>
+          </w:p>
+          <w:p>
+            <w:pPr>
+              <w:rPr>
+                <w:rFonts w:ascii="Times New Roman" w:hAnsi="Times New Roman" w:cs="Times New Roman"/>
+                <w:sz w:val="26"/>
+                <w:szCs w:val="26"/>
+              </w:rPr>
+            </w:pPr>
+            <w:r>
+              <w:rPr>
+                <w:rFonts w:ascii="Times New Roman" w:hAnsi="Times New Roman" w:cs="Times New Roman"/>
+                <w:sz w:val="26"/>
+                <w:szCs w:val="26"/>
+              </w:rPr>
+              <w:t>Nhân viên: String</w:t>
+            </w:r>
+          </w:p>
+          <w:p>
+            <w:pPr>
+              <w:rPr>
+                <w:rFonts w:ascii="Times New Roman" w:hAnsi="Times New Roman" w:cs="Times New Roman"/>
+                <w:sz w:val="26"/>
+                <w:szCs w:val="26"/>
+              </w:rPr>
+            </w:pPr>
+            <w:r>
+              <w:rPr>
+                <w:rFonts w:ascii="Times New Roman" w:hAnsi="Times New Roman" w:cs="Times New Roman"/>
+                <w:sz w:val="26"/>
+                <w:szCs w:val="26"/>
+              </w:rPr>
+              <w:t>- Mã ca làm: String</w:t>
+            </w:r>
+          </w:p>
+          <w:p>
+            <w:pPr>
+              <w:rPr>
+                <w:rFonts w:ascii="Times New Roman" w:hAnsi="Times New Roman" w:cs="Times New Roman"/>
+                <w:sz w:val="26"/>
+                <w:szCs w:val="26"/>
+              </w:rPr>
+            </w:pPr>
+          </w:p>
+        </w:tc>
+        <w:tc>
+          <w:tcPr>
+            <w:tcW w:w="647" w:type="pct"/>
+            <w:vAlign w:val="center"/>
+          </w:tcPr>
+          <w:p>
+            <w:pPr>
+              <w:rPr>
+                <w:rFonts w:ascii="Times New Roman" w:hAnsi="Times New Roman" w:cs="Times New Roman"/>
+                <w:sz w:val="26"/>
+                <w:szCs w:val="26"/>
+              </w:rPr>
+            </w:pPr>
+            <w:r>
+              <w:rPr>
+                <w:rFonts w:ascii="Times New Roman" w:hAnsi="Times New Roman" w:cs="Times New Roman"/>
+                <w:sz w:val="26"/>
+                <w:szCs w:val="26"/>
+              </w:rPr>
+              <w:t>- Mã lich làm: mã lịch làm đã có trong DB</w:t>
+            </w:r>
+          </w:p>
+          <w:p>
+            <w:pPr>
+              <w:rPr>
+                <w:rFonts w:ascii="Times New Roman" w:hAnsi="Times New Roman" w:cs="Times New Roman"/>
+                <w:sz w:val="26"/>
+                <w:szCs w:val="26"/>
+              </w:rPr>
+            </w:pPr>
+            <w:r>
+              <w:rPr>
+                <w:rFonts w:ascii="Times New Roman" w:hAnsi="Times New Roman" w:cs="Times New Roman"/>
+                <w:sz w:val="26"/>
+                <w:szCs w:val="26"/>
+              </w:rPr>
+              <w:t>- Ngày: ngày</w:t>
+            </w:r>
+          </w:p>
+          <w:p>
+            <w:pPr>
+              <w:rPr>
+                <w:rFonts w:ascii="Times New Roman" w:hAnsi="Times New Roman" w:cs="Times New Roman"/>
+                <w:sz w:val="26"/>
+                <w:szCs w:val="26"/>
+              </w:rPr>
+            </w:pPr>
+            <w:r>
+              <w:rPr>
+                <w:rFonts w:ascii="Times New Roman" w:hAnsi="Times New Roman" w:cs="Times New Roman"/>
+                <w:sz w:val="26"/>
+                <w:szCs w:val="26"/>
+              </w:rPr>
+              <w:t>Nhân viên: tên nhân viên</w:t>
+            </w:r>
+          </w:p>
+          <w:p>
+            <w:pPr>
+              <w:rPr>
+                <w:rFonts w:ascii="Times New Roman" w:hAnsi="Times New Roman" w:cs="Times New Roman"/>
+                <w:sz w:val="26"/>
+                <w:szCs w:val="26"/>
+              </w:rPr>
+            </w:pPr>
+            <w:r>
+              <w:rPr>
+                <w:rFonts w:ascii="Times New Roman" w:hAnsi="Times New Roman" w:cs="Times New Roman"/>
+                <w:sz w:val="26"/>
+                <w:szCs w:val="26"/>
+              </w:rPr>
+              <w:t>- Mã ca làm: tên ca làm</w:t>
+            </w:r>
+          </w:p>
+          <w:p>
+            <w:pPr>
+              <w:rPr>
+                <w:rFonts w:ascii="Times New Roman" w:hAnsi="Times New Roman" w:cs="Times New Roman"/>
+                <w:sz w:val="26"/>
+                <w:szCs w:val="26"/>
+              </w:rPr>
+            </w:pPr>
+          </w:p>
+        </w:tc>
+        <w:tc>
+          <w:tcPr>
+            <w:tcW w:w="889" w:type="pct"/>
+            <w:vAlign w:val="center"/>
+          </w:tcPr>
+          <w:p>
+            <w:pPr>
+              <w:rPr>
+                <w:rFonts w:ascii="Times New Roman" w:hAnsi="Times New Roman" w:cs="Times New Roman"/>
+                <w:sz w:val="26"/>
+                <w:szCs w:val="26"/>
+              </w:rPr>
+            </w:pPr>
+            <w:r>
+              <w:rPr>
+                <w:rFonts w:ascii="Times New Roman" w:hAnsi="Times New Roman" w:cs="Times New Roman"/>
+                <w:sz w:val="26"/>
+                <w:szCs w:val="26"/>
+              </w:rPr>
+              <w:t>Người dùng nhập các nội dung vào các ô nhập liệu, sau đó nhấn nút “Thêm”</w:t>
+            </w:r>
+          </w:p>
+        </w:tc>
+        <w:tc>
+          <w:tcPr>
+            <w:tcW w:w="1089" w:type="pct"/>
+            <w:vAlign w:val="center"/>
+          </w:tcPr>
+          <w:p>
+            <w:pPr>
+              <w:rPr>
+                <w:rFonts w:ascii="Times New Roman" w:hAnsi="Times New Roman" w:cs="Times New Roman"/>
+                <w:sz w:val="26"/>
+                <w:szCs w:val="26"/>
+              </w:rPr>
+            </w:pPr>
+            <w:r>
+              <w:rPr>
+                <w:rFonts w:ascii="Times New Roman" w:hAnsi="Times New Roman" w:cs="Times New Roman"/>
+                <w:sz w:val="26"/>
+                <w:szCs w:val="26"/>
+              </w:rPr>
+              <w:t>Hiện thông báo : “Mã lịch làm không hợp lệ!”</w:t>
+            </w:r>
+          </w:p>
+        </w:tc>
+        <w:tc>
+          <w:tcPr>
+            <w:tcW w:w="340" w:type="pct"/>
+            <w:vAlign w:val="center"/>
+          </w:tcPr>
+          <w:p>
+            <w:pPr>
+              <w:rPr>
+                <w:rFonts w:ascii="Times New Roman" w:hAnsi="Times New Roman" w:cs="Times New Roman"/>
+                <w:sz w:val="26"/>
+                <w:szCs w:val="26"/>
+              </w:rPr>
+            </w:pPr>
+          </w:p>
+        </w:tc>
+      </w:tr>
+      <w:tr>
+        <w:tc>
+          <w:tcPr>
+            <w:tcW w:w="379" w:type="pct"/>
+            <w:vAlign w:val="center"/>
+          </w:tcPr>
+          <w:p>
+            <w:pPr>
+              <w:jc w:val="center"/>
+              <w:rPr>
+                <w:rFonts w:ascii="Times New Roman" w:hAnsi="Times New Roman" w:cs="Times New Roman"/>
+                <w:sz w:val="26"/>
+                <w:szCs w:val="26"/>
+              </w:rPr>
+            </w:pPr>
+            <w:r>
+              <w:rPr>
+                <w:rFonts w:ascii="Times New Roman" w:hAnsi="Times New Roman" w:cs="Times New Roman"/>
+                <w:sz w:val="26"/>
+                <w:szCs w:val="26"/>
+              </w:rPr>
+              <w:t>3</w:t>
+            </w:r>
+          </w:p>
+        </w:tc>
+        <w:tc>
+          <w:tcPr>
+            <w:tcW w:w="571" w:type="pct"/>
+            <w:vAlign w:val="center"/>
+          </w:tcPr>
+          <w:p>
+            <w:pPr>
+              <w:jc w:val="center"/>
+              <w:rPr>
+                <w:rFonts w:ascii="Times New Roman" w:hAnsi="Times New Roman" w:cs="Times New Roman"/>
+                <w:sz w:val="26"/>
+                <w:szCs w:val="26"/>
+              </w:rPr>
+            </w:pPr>
+            <w:r>
+              <w:rPr>
+                <w:rFonts w:ascii="Times New Roman" w:hAnsi="Times New Roman" w:cs="Times New Roman"/>
+                <w:sz w:val="26"/>
+                <w:szCs w:val="26"/>
+              </w:rPr>
+              <w:t>TC03</w:t>
+            </w:r>
+          </w:p>
+        </w:tc>
+        <w:tc>
+          <w:tcPr>
+            <w:tcW w:w="440" w:type="pct"/>
+            <w:vAlign w:val="center"/>
+          </w:tcPr>
+          <w:p>
+            <w:pPr>
+              <w:jc w:val="center"/>
+              <w:rPr>
+                <w:rFonts w:ascii="Times New Roman" w:hAnsi="Times New Roman" w:cs="Times New Roman"/>
+                <w:sz w:val="26"/>
+                <w:szCs w:val="26"/>
+              </w:rPr>
+            </w:pPr>
+            <w:r>
+              <w:rPr>
+                <w:rFonts w:ascii="Times New Roman" w:hAnsi="Times New Roman" w:cs="Times New Roman"/>
+                <w:sz w:val="26"/>
+                <w:szCs w:val="26"/>
+              </w:rPr>
+              <w:t>Thêm Dữ Liệu</w:t>
+            </w:r>
+          </w:p>
+        </w:tc>
+        <w:tc>
+          <w:tcPr>
+            <w:tcW w:w="645" w:type="pct"/>
+            <w:vAlign w:val="center"/>
+          </w:tcPr>
+          <w:p>
+            <w:pPr>
+              <w:rPr>
+                <w:rFonts w:ascii="Times New Roman" w:hAnsi="Times New Roman" w:cs="Times New Roman"/>
+                <w:sz w:val="26"/>
+                <w:szCs w:val="26"/>
+              </w:rPr>
+            </w:pPr>
+            <w:r>
+              <w:rPr>
+                <w:rFonts w:ascii="Times New Roman" w:hAnsi="Times New Roman" w:cs="Times New Roman"/>
+                <w:sz w:val="26"/>
+                <w:szCs w:val="26"/>
+              </w:rPr>
+              <w:t>- Mã lich làm: string</w:t>
+            </w:r>
+          </w:p>
+          <w:p>
+            <w:pPr>
+              <w:rPr>
+                <w:rFonts w:ascii="Times New Roman" w:hAnsi="Times New Roman" w:cs="Times New Roman"/>
+                <w:sz w:val="26"/>
+                <w:szCs w:val="26"/>
+              </w:rPr>
+            </w:pPr>
+            <w:r>
+              <w:rPr>
+                <w:rFonts w:ascii="Times New Roman" w:hAnsi="Times New Roman" w:cs="Times New Roman"/>
+                <w:sz w:val="26"/>
+                <w:szCs w:val="26"/>
+              </w:rPr>
+              <w:t>- Ngày: datetime</w:t>
+            </w:r>
+          </w:p>
+          <w:p>
+            <w:pPr>
+              <w:rPr>
+                <w:rFonts w:ascii="Times New Roman" w:hAnsi="Times New Roman" w:cs="Times New Roman"/>
+                <w:sz w:val="26"/>
+                <w:szCs w:val="26"/>
+              </w:rPr>
+            </w:pPr>
+            <w:r>
+              <w:rPr>
+                <w:rFonts w:ascii="Times New Roman" w:hAnsi="Times New Roman" w:cs="Times New Roman"/>
+                <w:sz w:val="26"/>
+                <w:szCs w:val="26"/>
+              </w:rPr>
+              <w:t>Nhân viên: String</w:t>
+            </w:r>
+          </w:p>
+          <w:p>
+            <w:pPr>
+              <w:rPr>
+                <w:rFonts w:ascii="Times New Roman" w:hAnsi="Times New Roman" w:cs="Times New Roman"/>
+                <w:sz w:val="26"/>
+                <w:szCs w:val="26"/>
+              </w:rPr>
+            </w:pPr>
+            <w:r>
+              <w:rPr>
+                <w:rFonts w:ascii="Times New Roman" w:hAnsi="Times New Roman" w:cs="Times New Roman"/>
+                <w:sz w:val="26"/>
+                <w:szCs w:val="26"/>
+              </w:rPr>
+              <w:t>- Mã ca làm: String</w:t>
+            </w:r>
+          </w:p>
+          <w:p>
+            <w:pPr>
+              <w:rPr>
+                <w:rFonts w:ascii="Times New Roman" w:hAnsi="Times New Roman" w:cs="Times New Roman"/>
+                <w:sz w:val="26"/>
+                <w:szCs w:val="26"/>
+              </w:rPr>
+            </w:pPr>
+          </w:p>
+        </w:tc>
+        <w:tc>
+          <w:tcPr>
+            <w:tcW w:w="647" w:type="pct"/>
+            <w:vAlign w:val="center"/>
+          </w:tcPr>
+          <w:p>
+            <w:pPr>
+              <w:rPr>
+                <w:rFonts w:ascii="Times New Roman" w:hAnsi="Times New Roman" w:cs="Times New Roman"/>
+                <w:sz w:val="26"/>
+                <w:szCs w:val="26"/>
+              </w:rPr>
+            </w:pPr>
+            <w:r>
+              <w:rPr>
+                <w:rFonts w:ascii="Times New Roman" w:hAnsi="Times New Roman" w:cs="Times New Roman"/>
+                <w:sz w:val="26"/>
+                <w:szCs w:val="26"/>
+              </w:rPr>
+              <w:t>- Mã lich làm: chưa có trong DB</w:t>
+            </w:r>
+          </w:p>
+          <w:p>
+            <w:pPr>
+              <w:rPr>
+                <w:rFonts w:ascii="Times New Roman" w:hAnsi="Times New Roman" w:cs="Times New Roman"/>
+                <w:sz w:val="26"/>
+                <w:szCs w:val="26"/>
+              </w:rPr>
+            </w:pPr>
+            <w:r>
+              <w:rPr>
+                <w:rFonts w:ascii="Times New Roman" w:hAnsi="Times New Roman" w:cs="Times New Roman"/>
+                <w:sz w:val="26"/>
+                <w:szCs w:val="26"/>
+              </w:rPr>
+              <w:t>- Ngày: ngày</w:t>
+            </w:r>
+          </w:p>
+          <w:p>
+            <w:pPr>
+              <w:rPr>
+                <w:rFonts w:ascii="Times New Roman" w:hAnsi="Times New Roman" w:cs="Times New Roman"/>
+                <w:sz w:val="26"/>
+                <w:szCs w:val="26"/>
+              </w:rPr>
+            </w:pPr>
+            <w:r>
+              <w:rPr>
+                <w:rFonts w:ascii="Times New Roman" w:hAnsi="Times New Roman" w:cs="Times New Roman"/>
+                <w:sz w:val="26"/>
+                <w:szCs w:val="26"/>
+              </w:rPr>
+              <w:t>Nhân viên: tên nhân viên</w:t>
+            </w:r>
+          </w:p>
+          <w:p>
+            <w:pPr>
+              <w:rPr>
+                <w:rFonts w:ascii="Times New Roman" w:hAnsi="Times New Roman" w:cs="Times New Roman"/>
+                <w:sz w:val="26"/>
+                <w:szCs w:val="26"/>
+              </w:rPr>
+            </w:pPr>
+            <w:r>
+              <w:rPr>
+                <w:rFonts w:ascii="Times New Roman" w:hAnsi="Times New Roman" w:cs="Times New Roman"/>
+                <w:sz w:val="26"/>
+                <w:szCs w:val="26"/>
+              </w:rPr>
+              <w:t>- Mã ca làm: tên ca làm</w:t>
+            </w:r>
+          </w:p>
+          <w:p>
+            <w:pPr>
+              <w:rPr>
+                <w:rFonts w:ascii="Times New Roman" w:hAnsi="Times New Roman" w:cs="Times New Roman"/>
+                <w:sz w:val="26"/>
+                <w:szCs w:val="26"/>
+              </w:rPr>
+            </w:pPr>
+          </w:p>
+        </w:tc>
+        <w:tc>
+          <w:tcPr>
+            <w:tcW w:w="889" w:type="pct"/>
+            <w:vAlign w:val="center"/>
+          </w:tcPr>
+          <w:p>
+            <w:pPr>
+              <w:rPr>
+                <w:rFonts w:ascii="Times New Roman" w:hAnsi="Times New Roman" w:cs="Times New Roman"/>
+                <w:sz w:val="26"/>
+                <w:szCs w:val="26"/>
+              </w:rPr>
+            </w:pPr>
+            <w:r>
+              <w:rPr>
+                <w:rFonts w:ascii="Times New Roman" w:hAnsi="Times New Roman" w:cs="Times New Roman"/>
+                <w:sz w:val="26"/>
+                <w:szCs w:val="26"/>
+              </w:rPr>
+              <w:t>Người dùng nhập các nội dung vào các ô nhập liệu, sau đó nhấn nút “Thêm”</w:t>
+            </w:r>
+          </w:p>
+        </w:tc>
+        <w:tc>
+          <w:tcPr>
+            <w:tcW w:w="1089" w:type="pct"/>
+            <w:vAlign w:val="center"/>
+          </w:tcPr>
+          <w:p>
+            <w:pPr>
+              <w:rPr>
+                <w:rFonts w:ascii="Times New Roman" w:hAnsi="Times New Roman" w:cs="Times New Roman"/>
+                <w:sz w:val="26"/>
+                <w:szCs w:val="26"/>
+              </w:rPr>
+            </w:pPr>
+            <w:r>
+              <w:rPr>
+                <w:rFonts w:ascii="Times New Roman" w:hAnsi="Times New Roman" w:cs="Times New Roman"/>
+                <w:sz w:val="26"/>
+                <w:szCs w:val="26"/>
+              </w:rPr>
+              <w:t>Hiện thông báo : “Thêm lịch làm “MaLichLam” thành công!”</w:t>
+            </w:r>
+          </w:p>
+        </w:tc>
+        <w:tc>
+          <w:tcPr>
+            <w:tcW w:w="340" w:type="pct"/>
+            <w:vAlign w:val="center"/>
+          </w:tcPr>
+          <w:p>
+            <w:pPr>
+              <w:jc w:val="center"/>
+              <w:rPr>
+                <w:rFonts w:ascii="Times New Roman" w:hAnsi="Times New Roman" w:cs="Times New Roman"/>
+                <w:sz w:val="26"/>
+                <w:szCs w:val="26"/>
+              </w:rPr>
+            </w:pPr>
+          </w:p>
+        </w:tc>
+      </w:tr>
+      <w:tr>
+        <w:tc>
+          <w:tcPr>
+            <w:tcW w:w="379" w:type="pct"/>
+            <w:vAlign w:val="center"/>
+          </w:tcPr>
+          <w:p>
+            <w:pPr>
+              <w:jc w:val="center"/>
+              <w:rPr>
+                <w:rFonts w:ascii="Times New Roman" w:hAnsi="Times New Roman" w:cs="Times New Roman"/>
+                <w:sz w:val="26"/>
+                <w:szCs w:val="26"/>
+              </w:rPr>
+            </w:pPr>
+            <w:r>
+              <w:rPr>
+                <w:rFonts w:ascii="Times New Roman" w:hAnsi="Times New Roman" w:cs="Times New Roman"/>
+                <w:sz w:val="26"/>
+                <w:szCs w:val="26"/>
+              </w:rPr>
+              <w:t>4</w:t>
+            </w:r>
+          </w:p>
+        </w:tc>
+        <w:tc>
+          <w:tcPr>
+            <w:tcW w:w="571" w:type="pct"/>
+            <w:vAlign w:val="center"/>
+          </w:tcPr>
+          <w:p>
+            <w:pPr>
+              <w:jc w:val="center"/>
+              <w:rPr>
+                <w:rFonts w:ascii="Times New Roman" w:hAnsi="Times New Roman" w:cs="Times New Roman"/>
+                <w:sz w:val="26"/>
+                <w:szCs w:val="26"/>
+              </w:rPr>
+            </w:pPr>
+            <w:r>
+              <w:rPr>
+                <w:rFonts w:ascii="Times New Roman" w:hAnsi="Times New Roman" w:cs="Times New Roman"/>
+                <w:sz w:val="26"/>
+                <w:szCs w:val="26"/>
+              </w:rPr>
+              <w:t>TC04</w:t>
+            </w:r>
+          </w:p>
+        </w:tc>
+        <w:tc>
+          <w:tcPr>
+            <w:tcW w:w="440" w:type="pct"/>
+            <w:vAlign w:val="center"/>
+          </w:tcPr>
+          <w:p>
+            <w:pPr>
+              <w:jc w:val="center"/>
+              <w:rPr>
+                <w:rFonts w:ascii="Times New Roman" w:hAnsi="Times New Roman" w:cs="Times New Roman"/>
+                <w:sz w:val="26"/>
+                <w:szCs w:val="26"/>
+              </w:rPr>
+            </w:pPr>
+            <w:r>
+              <w:rPr>
+                <w:rFonts w:ascii="Times New Roman" w:hAnsi="Times New Roman" w:cs="Times New Roman"/>
+                <w:sz w:val="26"/>
+                <w:szCs w:val="26"/>
+              </w:rPr>
+              <w:t>Xóa dữ liệu</w:t>
+            </w:r>
+          </w:p>
+        </w:tc>
+        <w:tc>
+          <w:tcPr>
+            <w:tcW w:w="645" w:type="pct"/>
+            <w:vAlign w:val="center"/>
+          </w:tcPr>
+          <w:p>
+            <w:pPr>
+              <w:rPr>
+                <w:rFonts w:ascii="Times New Roman" w:hAnsi="Times New Roman" w:cs="Times New Roman"/>
+                <w:sz w:val="26"/>
+                <w:szCs w:val="26"/>
+              </w:rPr>
+            </w:pPr>
+            <w:r>
+              <w:rPr>
+                <w:rFonts w:ascii="Times New Roman" w:hAnsi="Times New Roman" w:cs="Times New Roman"/>
+                <w:sz w:val="26"/>
+                <w:szCs w:val="26"/>
+              </w:rPr>
+              <w:t>- Mã lich làm: string</w:t>
+            </w:r>
+          </w:p>
+          <w:p>
+            <w:pPr>
+              <w:rPr>
+                <w:rFonts w:ascii="Times New Roman" w:hAnsi="Times New Roman" w:cs="Times New Roman"/>
+                <w:sz w:val="26"/>
+                <w:szCs w:val="26"/>
+              </w:rPr>
+            </w:pPr>
+            <w:r>
+              <w:rPr>
+                <w:rFonts w:ascii="Times New Roman" w:hAnsi="Times New Roman" w:cs="Times New Roman"/>
+                <w:sz w:val="26"/>
+                <w:szCs w:val="26"/>
+              </w:rPr>
               <w:t>- Ngày: datetime</w:t>
             </w:r>
           </w:p>
@@ -14397,16 +15326,8 @@
                 <w:sz w:val="26"/>
                 <w:szCs w:val="26"/>
               </w:rPr>
-              <w:t xml:space="preserve">Nhân viên: tên </w:t>
-            </w:r>
-            <w:r>
-              <w:rPr>
-                <w:rFonts w:ascii="Times New Roman" w:hAnsi="Times New Roman" w:cs="Times New Roman"/>
-                <w:sz w:val="26"/>
-                <w:szCs w:val="26"/>
-              </w:rPr>
               <w:lastRenderedPageBreak/>
-              <w:t>nhân viên</w:t>
+              <w:t>Nhân viên: tên nhân viên</w:t>
             </w:r>
           </w:p>
           <w:p>
@@ -14456,7 +15377,16 @@
                 <w:szCs w:val="26"/>
               </w:rPr>
               <w:lastRenderedPageBreak/>
-              <w:t>Người dùng nhập các nội dung vào các ô nhập liệu, sau đó nhấn nút “Thêm”</w:t>
+              <w:t xml:space="preserve">Người dùng nhập các nội dung vào các ô nhập liệu, </w:t>
+            </w:r>
+            <w:r>
+              <w:rPr>
+                <w:rFonts w:ascii="Times New Roman" w:hAnsi="Times New Roman" w:cs="Times New Roman"/>
+                <w:sz w:val="26"/>
+                <w:szCs w:val="26"/>
+              </w:rPr>
+              <w:lastRenderedPageBreak/>
+              <w:t>sau đó nhấn nút “Xóa”</w:t>
             </w:r>
           </w:p>
         </w:tc>
@@ -14479,7 +15409,8 @@
                 <w:sz w:val="26"/>
                 <w:szCs w:val="26"/>
               </w:rPr>
-              <w:t>Hiện thông báo warning: “</w:t>
+              <w:lastRenderedPageBreak/>
+              <w:t>Hiện thông báo : “</w:t>
             </w:r>
             <w:r>
               <w:rPr>
@@ -14488,7 +15419,7 @@
                 <w:sz w:val="26"/>
                 <w:szCs w:val="26"/>
               </w:rPr>
-              <w:t>Mã lịch làm không hợp lệ</w:t>
+              <w:t>Vui lòng chọn 1 dòng dữ liệu để xóa</w:t>
             </w:r>
             <w:r>
               <w:rPr>
@@ -14507,6 +15438,7 @@
           </w:tcPr>
           <w:p>
             <w:pPr>
+              <w:jc w:val="center"/>
               <w:rPr>
                 <w:rFonts w:ascii="Times New Roman" w:hAnsi="Times New Roman" w:cs="Times New Roman"/>
                 <w:sz w:val="26"/>
@@ -14537,8 +15469,7 @@
                 <w:sz w:val="26"/>
                 <w:szCs w:val="26"/>
               </w:rPr>
-              <w:lastRenderedPageBreak/>
-              <w:t>2</w:t>
+              <w:t>5</w:t>
             </w:r>
           </w:p>
         </w:tc>
@@ -14562,7 +15493,7 @@
                 <w:sz w:val="26"/>
                 <w:szCs w:val="26"/>
               </w:rPr>
-              <w:t>TC02</w:t>
+              <w:t>TC05</w:t>
             </w:r>
           </w:p>
         </w:tc>
@@ -14586,7 +15517,7 @@
                 <w:sz w:val="26"/>
                 <w:szCs w:val="26"/>
               </w:rPr>
-              <w:t>Thêm Dữ Liệu</w:t>
+              <w:t>Xóa dữ liệu</w:t>
             </w:r>
           </w:p>
         </w:tc>
@@ -14692,7 +15623,7 @@
                 <w:sz w:val="26"/>
                 <w:szCs w:val="26"/>
               </w:rPr>
-              <w:t>- Mã lich làm: mã lịch làm đã có trong DB</w:t>
+              <w:t>- Mã lich làm: mã lịch làm</w:t>
             </w:r>
           </w:p>
           <w:p>
@@ -14775,7 +15706,7 @@
                 <w:sz w:val="26"/>
                 <w:szCs w:val="26"/>
               </w:rPr>
-              <w:t>Người dùng nhập các nội dung vào các ô nhập liệu, sau đó nhấn nút “Thêm”</w:t>
+              <w:t>Người dùng nhập các nội dung vào các ô nhập liệu, sau đó nhấn nút “Xóa”</w:t>
             </w:r>
           </w:p>
         </w:tc>
@@ -14798,7 +15729,7 @@
                 <w:sz w:val="26"/>
                 <w:szCs w:val="26"/>
               </w:rPr>
-              <w:t>Hiện thông báo : “Mã lịch làm không hợp lệ!”</w:t>
+              <w:t>Hiện thông báo : “Xóa thành công!”</w:t>
             </w:r>
           </w:p>
         </w:tc>
@@ -14809,6 +15740,7 @@
           </w:tcPr>
           <w:p>
             <w:pPr>
+              <w:jc w:val="center"/>
               <w:rPr>
                 <w:rFonts w:ascii="Times New Roman" w:hAnsi="Times New Roman" w:cs="Times New Roman"/>
                 <w:sz w:val="26"/>
@@ -14839,7 +15771,7 @@
                 <w:sz w:val="26"/>
                 <w:szCs w:val="26"/>
               </w:rPr>
-              <w:t>3</w:t>
+              <w:t>6</w:t>
             </w:r>
           </w:p>
         </w:tc>
@@ -14863,7 +15795,7 @@
                 <w:sz w:val="26"/>
                 <w:szCs w:val="26"/>
               </w:rPr>
-              <w:t>TC03</w:t>
+              <w:t>TC06</w:t>
             </w:r>
           </w:p>
         </w:tc>
@@ -14874,20 +15806,19 @@
           </w:tcPr>
           <w:p>
             <w:pPr>
-              <w:jc w:val="center"/>
-              <w:rPr>
-                <w:rFonts w:ascii="Times New Roman" w:hAnsi="Times New Roman" w:cs="Times New Roman"/>
-                <w:sz w:val="26"/>
-                <w:szCs w:val="26"/>
-              </w:rPr>
-            </w:pPr>
-            <w:r>
-              <w:rPr>
-                <w:rFonts w:ascii="Times New Roman" w:hAnsi="Times New Roman" w:cs="Times New Roman"/>
-                <w:sz w:val="26"/>
-                <w:szCs w:val="26"/>
-              </w:rPr>
-              <w:t>Thêm Dữ Liệu</w:t>
+              <w:rPr>
+                <w:rFonts w:ascii="Times New Roman" w:hAnsi="Times New Roman" w:cs="Times New Roman"/>
+                <w:sz w:val="26"/>
+                <w:szCs w:val="26"/>
+              </w:rPr>
+            </w:pPr>
+            <w:r>
+              <w:rPr>
+                <w:rFonts w:ascii="Times New Roman" w:hAnsi="Times New Roman" w:cs="Times New Roman"/>
+                <w:sz w:val="26"/>
+                <w:szCs w:val="26"/>
+              </w:rPr>
+              <w:t>Sửa dữ liệu</w:t>
             </w:r>
           </w:p>
         </w:tc>
@@ -14993,7 +15924,7 @@
                 <w:sz w:val="26"/>
                 <w:szCs w:val="26"/>
               </w:rPr>
-              <w:t>- Mã lich làm: chưa có trong DB</w:t>
+              <w:t>- Mã lich làm: null</w:t>
             </w:r>
           </w:p>
           <w:p>
@@ -15076,7 +16007,7 @@
                 <w:sz w:val="26"/>
                 <w:szCs w:val="26"/>
               </w:rPr>
-              <w:t>Người dùng nhập các nội dung vào các ô nhập liệu, sau đó nhấn nút “Thêm”</w:t>
+              <w:t>Người dùng nhập các nội dung vào các ô nhập liệu, sau đó nhấn nút “Sửa”</w:t>
             </w:r>
           </w:p>
         </w:tc>
@@ -15099,7 +16030,7 @@
                 <w:sz w:val="26"/>
                 <w:szCs w:val="26"/>
               </w:rPr>
-              <w:t>Hiện thông báo : “Thêm lịch làm “MaLichLam” thành công!”</w:t>
+              <w:t>Hiện thông báo: “Vui lòng nhập đầy đủ dữ liệu”</w:t>
             </w:r>
           </w:p>
         </w:tc>
@@ -15141,7 +16072,7 @@
                 <w:sz w:val="26"/>
                 <w:szCs w:val="26"/>
               </w:rPr>
-              <w:t>4</w:t>
+              <w:t>7</w:t>
             </w:r>
           </w:p>
         </w:tc>
@@ -15165,7 +16096,7 @@
                 <w:sz w:val="26"/>
                 <w:szCs w:val="26"/>
               </w:rPr>
-              <w:t>TC04</w:t>
+              <w:t>TC07</w:t>
             </w:r>
           </w:p>
         </w:tc>
@@ -15176,20 +16107,19 @@
           </w:tcPr>
           <w:p>
             <w:pPr>
-              <w:jc w:val="center"/>
-              <w:rPr>
-                <w:rFonts w:ascii="Times New Roman" w:hAnsi="Times New Roman" w:cs="Times New Roman"/>
-                <w:sz w:val="26"/>
-                <w:szCs w:val="26"/>
-              </w:rPr>
-            </w:pPr>
-            <w:r>
-              <w:rPr>
-                <w:rFonts w:ascii="Times New Roman" w:hAnsi="Times New Roman" w:cs="Times New Roman"/>
-                <w:sz w:val="26"/>
-                <w:szCs w:val="26"/>
-              </w:rPr>
-              <w:t>Xóa dữ liệu</w:t>
+              <w:rPr>
+                <w:rFonts w:ascii="Times New Roman" w:hAnsi="Times New Roman" w:cs="Times New Roman"/>
+                <w:sz w:val="26"/>
+                <w:szCs w:val="26"/>
+              </w:rPr>
+            </w:pPr>
+            <w:r>
+              <w:rPr>
+                <w:rFonts w:ascii="Times New Roman" w:hAnsi="Times New Roman" w:cs="Times New Roman"/>
+                <w:sz w:val="26"/>
+                <w:szCs w:val="26"/>
+              </w:rPr>
+              <w:t>Sửa dữ liệu</w:t>
             </w:r>
           </w:p>
         </w:tc>
@@ -15246,24 +16176,24 @@
                 <w:sz w:val="26"/>
                 <w:szCs w:val="26"/>
               </w:rPr>
+              <w:t>Nhân viên: String</w:t>
+            </w:r>
+          </w:p>
+          <w:p>
+            <w:pPr>
+              <w:rPr>
+                <w:rFonts w:ascii="Times New Roman" w:hAnsi="Times New Roman" w:cs="Times New Roman"/>
+                <w:sz w:val="26"/>
+                <w:szCs w:val="26"/>
+              </w:rPr>
+            </w:pPr>
+            <w:r>
+              <w:rPr>
+                <w:rFonts w:ascii="Times New Roman" w:hAnsi="Times New Roman" w:cs="Times New Roman"/>
+                <w:sz w:val="26"/>
+                <w:szCs w:val="26"/>
+              </w:rPr>
               <w:lastRenderedPageBreak/>
-              <w:t>Nhân viên: String</w:t>
-            </w:r>
-          </w:p>
-          <w:p>
-            <w:pPr>
-              <w:rPr>
-                <w:rFonts w:ascii="Times New Roman" w:hAnsi="Times New Roman" w:cs="Times New Roman"/>
-                <w:sz w:val="26"/>
-                <w:szCs w:val="26"/>
-              </w:rPr>
-            </w:pPr>
-            <w:r>
-              <w:rPr>
-                <w:rFonts w:ascii="Times New Roman" w:hAnsi="Times New Roman" w:cs="Times New Roman"/>
-                <w:sz w:val="26"/>
-                <w:szCs w:val="26"/>
-              </w:rPr>
               <w:t>- Mã ca làm: String</w:t>
             </w:r>
           </w:p>
@@ -15297,7 +16227,7 @@
                 <w:szCs w:val="26"/>
               </w:rPr>
               <w:lastRenderedPageBreak/>
-              <w:t>- Mã lich làm: null</w:t>
+              <w:t>- Mã lich làm: mã lịch làm</w:t>
             </w:r>
           </w:p>
           <w:p>
@@ -15331,8 +16261,17 @@
                 <w:sz w:val="26"/>
                 <w:szCs w:val="26"/>
               </w:rPr>
-              <w:t xml:space="preserve">Nhân viên: tên </w:t>
-            </w:r>
+              <w:t>Nhân viên: tên nhân viên</w:t>
+            </w:r>
+          </w:p>
+          <w:p>
+            <w:pPr>
+              <w:rPr>
+                <w:rFonts w:ascii="Times New Roman" w:hAnsi="Times New Roman" w:cs="Times New Roman"/>
+                <w:sz w:val="26"/>
+                <w:szCs w:val="26"/>
+              </w:rPr>
+            </w:pPr>
             <w:r>
               <w:rPr>
                 <w:rFonts w:ascii="Times New Roman" w:hAnsi="Times New Roman" w:cs="Times New Roman"/>
@@ -15340,23 +16279,6 @@
                 <w:szCs w:val="26"/>
               </w:rPr>
               <w:lastRenderedPageBreak/>
-              <w:t>nhân viên</w:t>
-            </w:r>
-          </w:p>
-          <w:p>
-            <w:pPr>
-              <w:rPr>
-                <w:rFonts w:ascii="Times New Roman" w:hAnsi="Times New Roman" w:cs="Times New Roman"/>
-                <w:sz w:val="26"/>
-                <w:szCs w:val="26"/>
-              </w:rPr>
-            </w:pPr>
-            <w:r>
-              <w:rPr>
-                <w:rFonts w:ascii="Times New Roman" w:hAnsi="Times New Roman" w:cs="Times New Roman"/>
-                <w:sz w:val="26"/>
-                <w:szCs w:val="26"/>
-              </w:rPr>
               <w:t>- Mã ca làm: tên ca làm</w:t>
             </w:r>
           </w:p>
@@ -15390,7 +16312,7 @@
                 <w:szCs w:val="26"/>
               </w:rPr>
               <w:lastRenderedPageBreak/>
-              <w:t>Người dùng nhập các nội dung vào các ô nhập liệu, sau đó nhấn nút “Xóa”</w:t>
+              <w:t>Người dùng nhập các nội dung vào các ô nhập liệu, sau đó nhấn nút “Sửa”</w:t>
             </w:r>
           </w:p>
         </w:tc>
@@ -15413,24 +16335,7 @@
                 <w:sz w:val="26"/>
                 <w:szCs w:val="26"/>
               </w:rPr>
-              <w:t>Hiện thông báo : “</w:t>
-            </w:r>
-            <w:r>
-              <w:rPr>
-                <w:rFonts w:ascii="Times New Roman" w:hAnsi="Times New Roman" w:cs="Times New Roman"/>
-                <w:color w:val="000000"/>
-                <w:sz w:val="26"/>
-                <w:szCs w:val="26"/>
-              </w:rPr>
-              <w:t>Vui lòng chọn 1 dòng dữ liệu để xóa</w:t>
-            </w:r>
-            <w:r>
-              <w:rPr>
-                <w:rFonts w:ascii="Times New Roman" w:hAnsi="Times New Roman" w:cs="Times New Roman"/>
-                <w:sz w:val="26"/>
-                <w:szCs w:val="26"/>
-              </w:rPr>
-              <w:t>”</w:t>
+              <w:t>Hiện thông báo: “Sửa thành công”</w:t>
             </w:r>
           </w:p>
         </w:tc>
@@ -15472,915 +16377,6 @@
                 <w:sz w:val="26"/>
                 <w:szCs w:val="26"/>
               </w:rPr>
-              <w:lastRenderedPageBreak/>
-              <w:t>5</w:t>
-            </w:r>
-          </w:p>
-        </w:tc>
-        <w:tc>
-          <w:tcPr>
-            <w:tcW w:w="571" w:type="pct"/>
-            <w:vAlign w:val="center"/>
-          </w:tcPr>
-          <w:p>
-            <w:pPr>
-              <w:jc w:val="center"/>
-              <w:rPr>
-                <w:rFonts w:ascii="Times New Roman" w:hAnsi="Times New Roman" w:cs="Times New Roman"/>
-                <w:sz w:val="26"/>
-                <w:szCs w:val="26"/>
-              </w:rPr>
-            </w:pPr>
-            <w:r>
-              <w:rPr>
-                <w:rFonts w:ascii="Times New Roman" w:hAnsi="Times New Roman" w:cs="Times New Roman"/>
-                <w:sz w:val="26"/>
-                <w:szCs w:val="26"/>
-              </w:rPr>
-              <w:t>TC05</w:t>
-            </w:r>
-          </w:p>
-        </w:tc>
-        <w:tc>
-          <w:tcPr>
-            <w:tcW w:w="440" w:type="pct"/>
-            <w:vAlign w:val="center"/>
-          </w:tcPr>
-          <w:p>
-            <w:pPr>
-              <w:jc w:val="center"/>
-              <w:rPr>
-                <w:rFonts w:ascii="Times New Roman" w:hAnsi="Times New Roman" w:cs="Times New Roman"/>
-                <w:sz w:val="26"/>
-                <w:szCs w:val="26"/>
-              </w:rPr>
-            </w:pPr>
-            <w:r>
-              <w:rPr>
-                <w:rFonts w:ascii="Times New Roman" w:hAnsi="Times New Roman" w:cs="Times New Roman"/>
-                <w:sz w:val="26"/>
-                <w:szCs w:val="26"/>
-              </w:rPr>
-              <w:t>Xóa dữ liệu</w:t>
-            </w:r>
-          </w:p>
-        </w:tc>
-        <w:tc>
-          <w:tcPr>
-            <w:tcW w:w="645" w:type="pct"/>
-            <w:vAlign w:val="center"/>
-          </w:tcPr>
-          <w:p>
-            <w:pPr>
-              <w:rPr>
-                <w:rFonts w:ascii="Times New Roman" w:hAnsi="Times New Roman" w:cs="Times New Roman"/>
-                <w:sz w:val="26"/>
-                <w:szCs w:val="26"/>
-              </w:rPr>
-            </w:pPr>
-            <w:r>
-              <w:rPr>
-                <w:rFonts w:ascii="Times New Roman" w:hAnsi="Times New Roman" w:cs="Times New Roman"/>
-                <w:sz w:val="26"/>
-                <w:szCs w:val="26"/>
-              </w:rPr>
-              <w:t>- Mã lich làm: string</w:t>
-            </w:r>
-          </w:p>
-          <w:p>
-            <w:pPr>
-              <w:rPr>
-                <w:rFonts w:ascii="Times New Roman" w:hAnsi="Times New Roman" w:cs="Times New Roman"/>
-                <w:sz w:val="26"/>
-                <w:szCs w:val="26"/>
-              </w:rPr>
-            </w:pPr>
-            <w:r>
-              <w:rPr>
-                <w:rFonts w:ascii="Times New Roman" w:hAnsi="Times New Roman" w:cs="Times New Roman"/>
-                <w:sz w:val="26"/>
-                <w:szCs w:val="26"/>
-              </w:rPr>
-              <w:t>- Ngày: datetime</w:t>
-            </w:r>
-          </w:p>
-          <w:p>
-            <w:pPr>
-              <w:rPr>
-                <w:rFonts w:ascii="Times New Roman" w:hAnsi="Times New Roman" w:cs="Times New Roman"/>
-                <w:sz w:val="26"/>
-                <w:szCs w:val="26"/>
-              </w:rPr>
-            </w:pPr>
-            <w:r>
-              <w:rPr>
-                <w:rFonts w:ascii="Times New Roman" w:hAnsi="Times New Roman" w:cs="Times New Roman"/>
-                <w:sz w:val="26"/>
-                <w:szCs w:val="26"/>
-              </w:rPr>
-              <w:t>Nhân viên: String</w:t>
-            </w:r>
-          </w:p>
-          <w:p>
-            <w:pPr>
-              <w:rPr>
-                <w:rFonts w:ascii="Times New Roman" w:hAnsi="Times New Roman" w:cs="Times New Roman"/>
-                <w:sz w:val="26"/>
-                <w:szCs w:val="26"/>
-              </w:rPr>
-            </w:pPr>
-            <w:r>
-              <w:rPr>
-                <w:rFonts w:ascii="Times New Roman" w:hAnsi="Times New Roman" w:cs="Times New Roman"/>
-                <w:sz w:val="26"/>
-                <w:szCs w:val="26"/>
-              </w:rPr>
-              <w:t>- Mã ca làm: String</w:t>
-            </w:r>
-          </w:p>
-          <w:p>
-            <w:pPr>
-              <w:rPr>
-                <w:rFonts w:ascii="Times New Roman" w:hAnsi="Times New Roman" w:cs="Times New Roman"/>
-                <w:sz w:val="26"/>
-                <w:szCs w:val="26"/>
-              </w:rPr>
-            </w:pPr>
-          </w:p>
-        </w:tc>
-        <w:tc>
-          <w:tcPr>
-            <w:tcW w:w="647" w:type="pct"/>
-            <w:vAlign w:val="center"/>
-          </w:tcPr>
-          <w:p>
-            <w:pPr>
-              <w:rPr>
-                <w:rFonts w:ascii="Times New Roman" w:hAnsi="Times New Roman" w:cs="Times New Roman"/>
-                <w:sz w:val="26"/>
-                <w:szCs w:val="26"/>
-              </w:rPr>
-            </w:pPr>
-            <w:r>
-              <w:rPr>
-                <w:rFonts w:ascii="Times New Roman" w:hAnsi="Times New Roman" w:cs="Times New Roman"/>
-                <w:sz w:val="26"/>
-                <w:szCs w:val="26"/>
-              </w:rPr>
-              <w:t>- Mã lich làm: mã lịch làm</w:t>
-            </w:r>
-          </w:p>
-          <w:p>
-            <w:pPr>
-              <w:rPr>
-                <w:rFonts w:ascii="Times New Roman" w:hAnsi="Times New Roman" w:cs="Times New Roman"/>
-                <w:sz w:val="26"/>
-                <w:szCs w:val="26"/>
-              </w:rPr>
-            </w:pPr>
-            <w:r>
-              <w:rPr>
-                <w:rFonts w:ascii="Times New Roman" w:hAnsi="Times New Roman" w:cs="Times New Roman"/>
-                <w:sz w:val="26"/>
-                <w:szCs w:val="26"/>
-              </w:rPr>
-              <w:t>- Ngày: ngày</w:t>
-            </w:r>
-          </w:p>
-          <w:p>
-            <w:pPr>
-              <w:rPr>
-                <w:rFonts w:ascii="Times New Roman" w:hAnsi="Times New Roman" w:cs="Times New Roman"/>
-                <w:sz w:val="26"/>
-                <w:szCs w:val="26"/>
-              </w:rPr>
-            </w:pPr>
-            <w:r>
-              <w:rPr>
-                <w:rFonts w:ascii="Times New Roman" w:hAnsi="Times New Roman" w:cs="Times New Roman"/>
-                <w:sz w:val="26"/>
-                <w:szCs w:val="26"/>
-              </w:rPr>
-              <w:t>Nhân viên: tên nhân viên</w:t>
-            </w:r>
-          </w:p>
-          <w:p>
-            <w:pPr>
-              <w:rPr>
-                <w:rFonts w:ascii="Times New Roman" w:hAnsi="Times New Roman" w:cs="Times New Roman"/>
-                <w:sz w:val="26"/>
-                <w:szCs w:val="26"/>
-              </w:rPr>
-            </w:pPr>
-            <w:r>
-              <w:rPr>
-                <w:rFonts w:ascii="Times New Roman" w:hAnsi="Times New Roman" w:cs="Times New Roman"/>
-                <w:sz w:val="26"/>
-                <w:szCs w:val="26"/>
-              </w:rPr>
-              <w:t>- Mã ca làm: tên ca làm</w:t>
-            </w:r>
-          </w:p>
-          <w:p>
-            <w:pPr>
-              <w:rPr>
-                <w:rFonts w:ascii="Times New Roman" w:hAnsi="Times New Roman" w:cs="Times New Roman"/>
-                <w:sz w:val="26"/>
-                <w:szCs w:val="26"/>
-              </w:rPr>
-            </w:pPr>
-          </w:p>
-        </w:tc>
-        <w:tc>
-          <w:tcPr>
-            <w:tcW w:w="889" w:type="pct"/>
-            <w:vAlign w:val="center"/>
-          </w:tcPr>
-          <w:p>
-            <w:pPr>
-              <w:rPr>
-                <w:rFonts w:ascii="Times New Roman" w:hAnsi="Times New Roman" w:cs="Times New Roman"/>
-                <w:sz w:val="26"/>
-                <w:szCs w:val="26"/>
-              </w:rPr>
-            </w:pPr>
-            <w:r>
-              <w:rPr>
-                <w:rFonts w:ascii="Times New Roman" w:hAnsi="Times New Roman" w:cs="Times New Roman"/>
-                <w:sz w:val="26"/>
-                <w:szCs w:val="26"/>
-              </w:rPr>
-              <w:t>Người dùng nhập các nội dung vào các ô nhập liệu, sau đó nhấn nút “Xóa”</w:t>
-            </w:r>
-          </w:p>
-        </w:tc>
-        <w:tc>
-          <w:tcPr>
-            <w:tcW w:w="1089" w:type="pct"/>
-            <w:vAlign w:val="center"/>
-          </w:tcPr>
-          <w:p>
-            <w:pPr>
-              <w:rPr>
-                <w:rFonts w:ascii="Times New Roman" w:hAnsi="Times New Roman" w:cs="Times New Roman"/>
-                <w:sz w:val="26"/>
-                <w:szCs w:val="26"/>
-              </w:rPr>
-            </w:pPr>
-            <w:r>
-              <w:rPr>
-                <w:rFonts w:ascii="Times New Roman" w:hAnsi="Times New Roman" w:cs="Times New Roman"/>
-                <w:sz w:val="26"/>
-                <w:szCs w:val="26"/>
-              </w:rPr>
-              <w:t>Hiện thông báo : “Xóa thành công!”</w:t>
-            </w:r>
-          </w:p>
-        </w:tc>
-        <w:tc>
-          <w:tcPr>
-            <w:tcW w:w="340" w:type="pct"/>
-            <w:vAlign w:val="center"/>
-          </w:tcPr>
-          <w:p>
-            <w:pPr>
-              <w:jc w:val="center"/>
-              <w:rPr>
-                <w:rFonts w:ascii="Times New Roman" w:hAnsi="Times New Roman" w:cs="Times New Roman"/>
-                <w:sz w:val="26"/>
-                <w:szCs w:val="26"/>
-              </w:rPr>
-            </w:pPr>
-          </w:p>
-        </w:tc>
-      </w:tr>
-      <w:tr>
-        <w:tc>
-          <w:tcPr>
-            <w:tcW w:w="379" w:type="pct"/>
-            <w:vAlign w:val="center"/>
-          </w:tcPr>
-          <w:p>
-            <w:pPr>
-              <w:jc w:val="center"/>
-              <w:rPr>
-                <w:rFonts w:ascii="Times New Roman" w:hAnsi="Times New Roman" w:cs="Times New Roman"/>
-                <w:sz w:val="26"/>
-                <w:szCs w:val="26"/>
-              </w:rPr>
-            </w:pPr>
-            <w:r>
-              <w:rPr>
-                <w:rFonts w:ascii="Times New Roman" w:hAnsi="Times New Roman" w:cs="Times New Roman"/>
-                <w:sz w:val="26"/>
-                <w:szCs w:val="26"/>
-              </w:rPr>
-              <w:t>6</w:t>
-            </w:r>
-          </w:p>
-        </w:tc>
-        <w:tc>
-          <w:tcPr>
-            <w:tcW w:w="571" w:type="pct"/>
-            <w:vAlign w:val="center"/>
-          </w:tcPr>
-          <w:p>
-            <w:pPr>
-              <w:jc w:val="center"/>
-              <w:rPr>
-                <w:rFonts w:ascii="Times New Roman" w:hAnsi="Times New Roman" w:cs="Times New Roman"/>
-                <w:sz w:val="26"/>
-                <w:szCs w:val="26"/>
-              </w:rPr>
-            </w:pPr>
-            <w:r>
-              <w:rPr>
-                <w:rFonts w:ascii="Times New Roman" w:hAnsi="Times New Roman" w:cs="Times New Roman"/>
-                <w:sz w:val="26"/>
-                <w:szCs w:val="26"/>
-              </w:rPr>
-              <w:t>TC06</w:t>
-            </w:r>
-          </w:p>
-        </w:tc>
-        <w:tc>
-          <w:tcPr>
-            <w:tcW w:w="440" w:type="pct"/>
-            <w:vAlign w:val="center"/>
-          </w:tcPr>
-          <w:p>
-            <w:pPr>
-              <w:rPr>
-                <w:rFonts w:ascii="Times New Roman" w:hAnsi="Times New Roman" w:cs="Times New Roman"/>
-                <w:sz w:val="26"/>
-                <w:szCs w:val="26"/>
-              </w:rPr>
-            </w:pPr>
-            <w:r>
-              <w:rPr>
-                <w:rFonts w:ascii="Times New Roman" w:hAnsi="Times New Roman" w:cs="Times New Roman"/>
-                <w:sz w:val="26"/>
-                <w:szCs w:val="26"/>
-              </w:rPr>
-              <w:t>Sửa dữ liệu</w:t>
-            </w:r>
-          </w:p>
-        </w:tc>
-        <w:tc>
-          <w:tcPr>
-            <w:tcW w:w="645" w:type="pct"/>
-            <w:vAlign w:val="center"/>
-          </w:tcPr>
-          <w:p>
-            <w:pPr>
-              <w:rPr>
-                <w:rFonts w:ascii="Times New Roman" w:hAnsi="Times New Roman" w:cs="Times New Roman"/>
-                <w:sz w:val="26"/>
-                <w:szCs w:val="26"/>
-              </w:rPr>
-            </w:pPr>
-            <w:r>
-              <w:rPr>
-                <w:rFonts w:ascii="Times New Roman" w:hAnsi="Times New Roman" w:cs="Times New Roman"/>
-                <w:sz w:val="26"/>
-                <w:szCs w:val="26"/>
-              </w:rPr>
-              <w:t>- Mã lich làm: string</w:t>
-            </w:r>
-          </w:p>
-          <w:p>
-            <w:pPr>
-              <w:rPr>
-                <w:rFonts w:ascii="Times New Roman" w:hAnsi="Times New Roman" w:cs="Times New Roman"/>
-                <w:sz w:val="26"/>
-                <w:szCs w:val="26"/>
-              </w:rPr>
-            </w:pPr>
-            <w:r>
-              <w:rPr>
-                <w:rFonts w:ascii="Times New Roman" w:hAnsi="Times New Roman" w:cs="Times New Roman"/>
-                <w:sz w:val="26"/>
-                <w:szCs w:val="26"/>
-              </w:rPr>
-              <w:t>- Ngày: datetime</w:t>
-            </w:r>
-          </w:p>
-          <w:p>
-            <w:pPr>
-              <w:rPr>
-                <w:rFonts w:ascii="Times New Roman" w:hAnsi="Times New Roman" w:cs="Times New Roman"/>
-                <w:sz w:val="26"/>
-                <w:szCs w:val="26"/>
-              </w:rPr>
-            </w:pPr>
-            <w:r>
-              <w:rPr>
-                <w:rFonts w:ascii="Times New Roman" w:hAnsi="Times New Roman" w:cs="Times New Roman"/>
-                <w:sz w:val="26"/>
-                <w:szCs w:val="26"/>
-              </w:rPr>
-              <w:t>Nhân viên: String</w:t>
-            </w:r>
-          </w:p>
-          <w:p>
-            <w:pPr>
-              <w:rPr>
-                <w:rFonts w:ascii="Times New Roman" w:hAnsi="Times New Roman" w:cs="Times New Roman"/>
-                <w:sz w:val="26"/>
-                <w:szCs w:val="26"/>
-              </w:rPr>
-            </w:pPr>
-            <w:r>
-              <w:rPr>
-                <w:rFonts w:ascii="Times New Roman" w:hAnsi="Times New Roman" w:cs="Times New Roman"/>
-                <w:sz w:val="26"/>
-                <w:szCs w:val="26"/>
-              </w:rPr>
-              <w:t>- Mã ca làm: String</w:t>
-            </w:r>
-          </w:p>
-          <w:p>
-            <w:pPr>
-              <w:rPr>
-                <w:rFonts w:ascii="Times New Roman" w:hAnsi="Times New Roman" w:cs="Times New Roman"/>
-                <w:sz w:val="26"/>
-                <w:szCs w:val="26"/>
-              </w:rPr>
-            </w:pPr>
-          </w:p>
-        </w:tc>
-        <w:tc>
-          <w:tcPr>
-            <w:tcW w:w="647" w:type="pct"/>
-            <w:vAlign w:val="center"/>
-          </w:tcPr>
-          <w:p>
-            <w:pPr>
-              <w:rPr>
-                <w:rFonts w:ascii="Times New Roman" w:hAnsi="Times New Roman" w:cs="Times New Roman"/>
-                <w:sz w:val="26"/>
-                <w:szCs w:val="26"/>
-              </w:rPr>
-            </w:pPr>
-            <w:r>
-              <w:rPr>
-                <w:rFonts w:ascii="Times New Roman" w:hAnsi="Times New Roman" w:cs="Times New Roman"/>
-                <w:sz w:val="26"/>
-                <w:szCs w:val="26"/>
-              </w:rPr>
-              <w:t>- Mã lich làm: null</w:t>
-            </w:r>
-          </w:p>
-          <w:p>
-            <w:pPr>
-              <w:rPr>
-                <w:rFonts w:ascii="Times New Roman" w:hAnsi="Times New Roman" w:cs="Times New Roman"/>
-                <w:sz w:val="26"/>
-                <w:szCs w:val="26"/>
-              </w:rPr>
-            </w:pPr>
-            <w:r>
-              <w:rPr>
-                <w:rFonts w:ascii="Times New Roman" w:hAnsi="Times New Roman" w:cs="Times New Roman"/>
-                <w:sz w:val="26"/>
-                <w:szCs w:val="26"/>
-              </w:rPr>
-              <w:t>- Ngày: ngày</w:t>
-            </w:r>
-          </w:p>
-          <w:p>
-            <w:pPr>
-              <w:rPr>
-                <w:rFonts w:ascii="Times New Roman" w:hAnsi="Times New Roman" w:cs="Times New Roman"/>
-                <w:sz w:val="26"/>
-                <w:szCs w:val="26"/>
-              </w:rPr>
-            </w:pPr>
-            <w:r>
-              <w:rPr>
-                <w:rFonts w:ascii="Times New Roman" w:hAnsi="Times New Roman" w:cs="Times New Roman"/>
-                <w:sz w:val="26"/>
-                <w:szCs w:val="26"/>
-              </w:rPr>
-              <w:t>Nhân viên: tên nhân viên</w:t>
-            </w:r>
-          </w:p>
-          <w:p>
-            <w:pPr>
-              <w:rPr>
-                <w:rFonts w:ascii="Times New Roman" w:hAnsi="Times New Roman" w:cs="Times New Roman"/>
-                <w:sz w:val="26"/>
-                <w:szCs w:val="26"/>
-              </w:rPr>
-            </w:pPr>
-            <w:r>
-              <w:rPr>
-                <w:rFonts w:ascii="Times New Roman" w:hAnsi="Times New Roman" w:cs="Times New Roman"/>
-                <w:sz w:val="26"/>
-                <w:szCs w:val="26"/>
-              </w:rPr>
-              <w:t>- Mã ca làm: tên ca làm</w:t>
-            </w:r>
-          </w:p>
-          <w:p>
-            <w:pPr>
-              <w:rPr>
-                <w:rFonts w:ascii="Times New Roman" w:hAnsi="Times New Roman" w:cs="Times New Roman"/>
-                <w:sz w:val="26"/>
-                <w:szCs w:val="26"/>
-              </w:rPr>
-            </w:pPr>
-          </w:p>
-        </w:tc>
-        <w:tc>
-          <w:tcPr>
-            <w:tcW w:w="889" w:type="pct"/>
-            <w:vAlign w:val="center"/>
-          </w:tcPr>
-          <w:p>
-            <w:pPr>
-              <w:rPr>
-                <w:rFonts w:ascii="Times New Roman" w:hAnsi="Times New Roman" w:cs="Times New Roman"/>
-                <w:sz w:val="26"/>
-                <w:szCs w:val="26"/>
-              </w:rPr>
-            </w:pPr>
-            <w:r>
-              <w:rPr>
-                <w:rFonts w:ascii="Times New Roman" w:hAnsi="Times New Roman" w:cs="Times New Roman"/>
-                <w:sz w:val="26"/>
-                <w:szCs w:val="26"/>
-              </w:rPr>
-              <w:t>Người dùng nhập các nội dung vào các ô nhập liệu, sau đó nhấn nút “Sửa”</w:t>
-            </w:r>
-          </w:p>
-        </w:tc>
-        <w:tc>
-          <w:tcPr>
-            <w:tcW w:w="1089" w:type="pct"/>
-            <w:vAlign w:val="center"/>
-          </w:tcPr>
-          <w:p>
-            <w:pPr>
-              <w:rPr>
-                <w:rFonts w:ascii="Times New Roman" w:hAnsi="Times New Roman" w:cs="Times New Roman"/>
-                <w:sz w:val="26"/>
-                <w:szCs w:val="26"/>
-              </w:rPr>
-            </w:pPr>
-            <w:r>
-              <w:rPr>
-                <w:rFonts w:ascii="Times New Roman" w:hAnsi="Times New Roman" w:cs="Times New Roman"/>
-                <w:sz w:val="26"/>
-                <w:szCs w:val="26"/>
-              </w:rPr>
-              <w:t>Hiện thông báo: “Vui lòng nhập đầy đủ dữ liệu”</w:t>
-            </w:r>
-          </w:p>
-        </w:tc>
-        <w:tc>
-          <w:tcPr>
-            <w:tcW w:w="340" w:type="pct"/>
-            <w:vAlign w:val="center"/>
-          </w:tcPr>
-          <w:p>
-            <w:pPr>
-              <w:jc w:val="center"/>
-              <w:rPr>
-                <w:rFonts w:ascii="Times New Roman" w:hAnsi="Times New Roman" w:cs="Times New Roman"/>
-                <w:sz w:val="26"/>
-                <w:szCs w:val="26"/>
-              </w:rPr>
-            </w:pPr>
-          </w:p>
-        </w:tc>
-      </w:tr>
-      <w:tr>
-        <w:tc>
-          <w:tcPr>
-            <w:tcW w:w="379" w:type="pct"/>
-            <w:vAlign w:val="center"/>
-          </w:tcPr>
-          <w:p>
-            <w:pPr>
-              <w:jc w:val="center"/>
-              <w:rPr>
-                <w:rFonts w:ascii="Times New Roman" w:hAnsi="Times New Roman" w:cs="Times New Roman"/>
-                <w:sz w:val="26"/>
-                <w:szCs w:val="26"/>
-              </w:rPr>
-            </w:pPr>
-            <w:r>
-              <w:rPr>
-                <w:rFonts w:ascii="Times New Roman" w:hAnsi="Times New Roman" w:cs="Times New Roman"/>
-                <w:sz w:val="26"/>
-                <w:szCs w:val="26"/>
-              </w:rPr>
-              <w:t>7</w:t>
-            </w:r>
-          </w:p>
-        </w:tc>
-        <w:tc>
-          <w:tcPr>
-            <w:tcW w:w="571" w:type="pct"/>
-            <w:vAlign w:val="center"/>
-          </w:tcPr>
-          <w:p>
-            <w:pPr>
-              <w:jc w:val="center"/>
-              <w:rPr>
-                <w:rFonts w:ascii="Times New Roman" w:hAnsi="Times New Roman" w:cs="Times New Roman"/>
-                <w:sz w:val="26"/>
-                <w:szCs w:val="26"/>
-              </w:rPr>
-            </w:pPr>
-            <w:r>
-              <w:rPr>
-                <w:rFonts w:ascii="Times New Roman" w:hAnsi="Times New Roman" w:cs="Times New Roman"/>
-                <w:sz w:val="26"/>
-                <w:szCs w:val="26"/>
-              </w:rPr>
-              <w:t>TC07</w:t>
-            </w:r>
-          </w:p>
-        </w:tc>
-        <w:tc>
-          <w:tcPr>
-            <w:tcW w:w="440" w:type="pct"/>
-            <w:vAlign w:val="center"/>
-          </w:tcPr>
-          <w:p>
-            <w:pPr>
-              <w:rPr>
-                <w:rFonts w:ascii="Times New Roman" w:hAnsi="Times New Roman" w:cs="Times New Roman"/>
-                <w:sz w:val="26"/>
-                <w:szCs w:val="26"/>
-              </w:rPr>
-            </w:pPr>
-            <w:r>
-              <w:rPr>
-                <w:rFonts w:ascii="Times New Roman" w:hAnsi="Times New Roman" w:cs="Times New Roman"/>
-                <w:sz w:val="26"/>
-                <w:szCs w:val="26"/>
-              </w:rPr>
-              <w:t>Sửa dữ liệu</w:t>
-            </w:r>
-          </w:p>
-        </w:tc>
-        <w:tc>
-          <w:tcPr>
-            <w:tcW w:w="645" w:type="pct"/>
-            <w:vAlign w:val="center"/>
-          </w:tcPr>
-          <w:p>
-            <w:pPr>
-              <w:rPr>
-                <w:rFonts w:ascii="Times New Roman" w:hAnsi="Times New Roman" w:cs="Times New Roman"/>
-                <w:sz w:val="26"/>
-                <w:szCs w:val="26"/>
-              </w:rPr>
-            </w:pPr>
-            <w:r>
-              <w:rPr>
-                <w:rFonts w:ascii="Times New Roman" w:hAnsi="Times New Roman" w:cs="Times New Roman"/>
-                <w:sz w:val="26"/>
-                <w:szCs w:val="26"/>
-              </w:rPr>
-              <w:t>- Mã lich làm: string</w:t>
-            </w:r>
-          </w:p>
-          <w:p>
-            <w:pPr>
-              <w:rPr>
-                <w:rFonts w:ascii="Times New Roman" w:hAnsi="Times New Roman" w:cs="Times New Roman"/>
-                <w:sz w:val="26"/>
-                <w:szCs w:val="26"/>
-              </w:rPr>
-            </w:pPr>
-            <w:r>
-              <w:rPr>
-                <w:rFonts w:ascii="Times New Roman" w:hAnsi="Times New Roman" w:cs="Times New Roman"/>
-                <w:sz w:val="26"/>
-                <w:szCs w:val="26"/>
-              </w:rPr>
-              <w:t>- Ngày: datetime</w:t>
-            </w:r>
-          </w:p>
-          <w:p>
-            <w:pPr>
-              <w:rPr>
-                <w:rFonts w:ascii="Times New Roman" w:hAnsi="Times New Roman" w:cs="Times New Roman"/>
-                <w:sz w:val="26"/>
-                <w:szCs w:val="26"/>
-              </w:rPr>
-            </w:pPr>
-            <w:r>
-              <w:rPr>
-                <w:rFonts w:ascii="Times New Roman" w:hAnsi="Times New Roman" w:cs="Times New Roman"/>
-                <w:sz w:val="26"/>
-                <w:szCs w:val="26"/>
-              </w:rPr>
-              <w:t>Nhân viên: String</w:t>
-            </w:r>
-          </w:p>
-          <w:p>
-            <w:pPr>
-              <w:rPr>
-                <w:rFonts w:ascii="Times New Roman" w:hAnsi="Times New Roman" w:cs="Times New Roman"/>
-                <w:sz w:val="26"/>
-                <w:szCs w:val="26"/>
-              </w:rPr>
-            </w:pPr>
-            <w:r>
-              <w:rPr>
-                <w:rFonts w:ascii="Times New Roman" w:hAnsi="Times New Roman" w:cs="Times New Roman"/>
-                <w:sz w:val="26"/>
-                <w:szCs w:val="26"/>
-              </w:rPr>
-              <w:t>- Mã ca làm: String</w:t>
-            </w:r>
-          </w:p>
-          <w:p>
-            <w:pPr>
-              <w:rPr>
-                <w:rFonts w:ascii="Times New Roman" w:hAnsi="Times New Roman" w:cs="Times New Roman"/>
-                <w:sz w:val="26"/>
-                <w:szCs w:val="26"/>
-              </w:rPr>
-            </w:pPr>
-          </w:p>
-        </w:tc>
-        <w:tc>
-          <w:tcPr>
-            <w:tcW w:w="647" w:type="pct"/>
-            <w:vAlign w:val="center"/>
-          </w:tcPr>
-          <w:p>
-            <w:pPr>
-              <w:rPr>
-                <w:rFonts w:ascii="Times New Roman" w:hAnsi="Times New Roman" w:cs="Times New Roman"/>
-                <w:sz w:val="26"/>
-                <w:szCs w:val="26"/>
-              </w:rPr>
-            </w:pPr>
-            <w:r>
-              <w:rPr>
-                <w:rFonts w:ascii="Times New Roman" w:hAnsi="Times New Roman" w:cs="Times New Roman"/>
-                <w:sz w:val="26"/>
-                <w:szCs w:val="26"/>
-              </w:rPr>
-              <w:lastRenderedPageBreak/>
-              <w:t>- Mã lich làm: mã lịch làm</w:t>
-            </w:r>
-          </w:p>
-          <w:p>
-            <w:pPr>
-              <w:rPr>
-                <w:rFonts w:ascii="Times New Roman" w:hAnsi="Times New Roman" w:cs="Times New Roman"/>
-                <w:sz w:val="26"/>
-                <w:szCs w:val="26"/>
-              </w:rPr>
-            </w:pPr>
-            <w:r>
-              <w:rPr>
-                <w:rFonts w:ascii="Times New Roman" w:hAnsi="Times New Roman" w:cs="Times New Roman"/>
-                <w:sz w:val="26"/>
-                <w:szCs w:val="26"/>
-              </w:rPr>
-              <w:t>- Ngày: ngày</w:t>
-            </w:r>
-          </w:p>
-          <w:p>
-            <w:pPr>
-              <w:rPr>
-                <w:rFonts w:ascii="Times New Roman" w:hAnsi="Times New Roman" w:cs="Times New Roman"/>
-                <w:sz w:val="26"/>
-                <w:szCs w:val="26"/>
-              </w:rPr>
-            </w:pPr>
-            <w:r>
-              <w:rPr>
-                <w:rFonts w:ascii="Times New Roman" w:hAnsi="Times New Roman" w:cs="Times New Roman"/>
-                <w:sz w:val="26"/>
-                <w:szCs w:val="26"/>
-              </w:rPr>
-              <w:t>Nhân viên: tên nhân viên</w:t>
-            </w:r>
-          </w:p>
-          <w:p>
-            <w:pPr>
-              <w:rPr>
-                <w:rFonts w:ascii="Times New Roman" w:hAnsi="Times New Roman" w:cs="Times New Roman"/>
-                <w:sz w:val="26"/>
-                <w:szCs w:val="26"/>
-              </w:rPr>
-            </w:pPr>
-            <w:r>
-              <w:rPr>
-                <w:rFonts w:ascii="Times New Roman" w:hAnsi="Times New Roman" w:cs="Times New Roman"/>
-                <w:sz w:val="26"/>
-                <w:szCs w:val="26"/>
-              </w:rPr>
-              <w:lastRenderedPageBreak/>
-              <w:t>- Mã ca làm: tên ca làm</w:t>
-            </w:r>
-          </w:p>
-          <w:p>
-            <w:pPr>
-              <w:rPr>
-                <w:rFonts w:ascii="Times New Roman" w:hAnsi="Times New Roman" w:cs="Times New Roman"/>
-                <w:sz w:val="26"/>
-                <w:szCs w:val="26"/>
-              </w:rPr>
-            </w:pPr>
-          </w:p>
-        </w:tc>
-        <w:tc>
-          <w:tcPr>
-            <w:tcW w:w="889" w:type="pct"/>
-            <w:vAlign w:val="center"/>
-          </w:tcPr>
-          <w:p>
-            <w:pPr>
-              <w:rPr>
-                <w:rFonts w:ascii="Times New Roman" w:hAnsi="Times New Roman" w:cs="Times New Roman"/>
-                <w:sz w:val="26"/>
-                <w:szCs w:val="26"/>
-              </w:rPr>
-            </w:pPr>
-            <w:r>
-              <w:rPr>
-                <w:rFonts w:ascii="Times New Roman" w:hAnsi="Times New Roman" w:cs="Times New Roman"/>
-                <w:sz w:val="26"/>
-                <w:szCs w:val="26"/>
-              </w:rPr>
-              <w:lastRenderedPageBreak/>
-              <w:t>Người dùng nhập các nội dung vào các ô nhập liệu, sau đó nhấn nút “Sửa”</w:t>
-            </w:r>
-          </w:p>
-        </w:tc>
-        <w:tc>
-          <w:tcPr>
-            <w:tcW w:w="1089" w:type="pct"/>
-            <w:vAlign w:val="center"/>
-          </w:tcPr>
-          <w:p>
-            <w:pPr>
-              <w:rPr>
-                <w:rFonts w:ascii="Times New Roman" w:hAnsi="Times New Roman" w:cs="Times New Roman"/>
-                <w:sz w:val="26"/>
-                <w:szCs w:val="26"/>
-              </w:rPr>
-            </w:pPr>
-            <w:r>
-              <w:rPr>
-                <w:rFonts w:ascii="Times New Roman" w:hAnsi="Times New Roman" w:cs="Times New Roman"/>
-                <w:sz w:val="26"/>
-                <w:szCs w:val="26"/>
-              </w:rPr>
-              <w:t>Hiện thông báo: “Sửa thành công”</w:t>
-            </w:r>
-          </w:p>
-        </w:tc>
-        <w:tc>
-          <w:tcPr>
-            <w:tcW w:w="340" w:type="pct"/>
-            <w:vAlign w:val="center"/>
-          </w:tcPr>
-          <w:p>
-            <w:pPr>
-              <w:jc w:val="center"/>
-              <w:rPr>
-                <w:rFonts w:ascii="Times New Roman" w:hAnsi="Times New Roman" w:cs="Times New Roman"/>
-                <w:sz w:val="26"/>
-                <w:szCs w:val="26"/>
-              </w:rPr>
-            </w:pPr>
-          </w:p>
-        </w:tc>
-      </w:tr>
-      <w:tr>
-        <w:tc>
-          <w:tcPr>
-            <w:tcW w:w="379" w:type="pct"/>
-            <w:vAlign w:val="center"/>
-          </w:tcPr>
-          <w:p>
-            <w:pPr>
-              <w:jc w:val="center"/>
-              <w:rPr>
-                <w:rFonts w:ascii="Times New Roman" w:hAnsi="Times New Roman" w:cs="Times New Roman"/>
-                <w:sz w:val="26"/>
-                <w:szCs w:val="26"/>
-              </w:rPr>
-            </w:pPr>
-            <w:r>
-              <w:rPr>
-                <w:rFonts w:ascii="Times New Roman" w:hAnsi="Times New Roman" w:cs="Times New Roman"/>
-                <w:sz w:val="26"/>
-                <w:szCs w:val="26"/>
-              </w:rPr>
-              <w:lastRenderedPageBreak/>
               <w:t>8</w:t>
             </w:r>
           </w:p>
@@ -17056,7 +17052,7 @@
         </w:rPr>
         <w:lastRenderedPageBreak/>
         <w:drawing>
-          <wp:inline distT="0" distB="0" distL="0" distR="0">
+          <wp:inline distT="0" distB="0" distL="0" distR="0" wp14:anchorId="578751D9" wp14:editId="7D5BCA9E">
             <wp:extent cx="5943600" cy="3078480"/>
             <wp:effectExtent l="0" t="0" r="0" b="7620"/>
             <wp:docPr id="25" name="Picture 25"/>
@@ -18053,7 +18049,6 @@
                 <w:sz w:val="26"/>
                 <w:szCs w:val="26"/>
               </w:rPr>
-              <w:lastRenderedPageBreak/>
               <w:t>3</w:t>
             </w:r>
           </w:p>
@@ -18670,7 +18665,6 @@
                 <w:sz w:val="26"/>
                 <w:szCs w:val="26"/>
               </w:rPr>
-              <w:lastRenderedPageBreak/>
               <w:t>5</w:t>
             </w:r>
           </w:p>
@@ -19294,7 +19288,6 @@
                 <w:sz w:val="26"/>
                 <w:szCs w:val="26"/>
               </w:rPr>
-              <w:lastRenderedPageBreak/>
               <w:t>7</w:t>
             </w:r>
           </w:p>
@@ -20230,7 +20223,6 @@
                 <w:sz w:val="26"/>
                 <w:szCs w:val="26"/>
               </w:rPr>
-              <w:lastRenderedPageBreak/>
               <w:t>10</w:t>
             </w:r>
           </w:p>
@@ -20837,7 +20829,6 @@
                 <w:sz w:val="26"/>
                 <w:szCs w:val="26"/>
               </w:rPr>
-              <w:lastRenderedPageBreak/>
               <w:t>12</w:t>
             </w:r>
           </w:p>
@@ -21828,11 +21819,12 @@
         <w:rPr>
           <w:rFonts w:ascii="Times New Roman" w:hAnsi="Times New Roman" w:cs="Times New Roman"/>
           <w:b/>
+          <w:noProof/>
           <w:sz w:val="32"/>
           <w:szCs w:val="32"/>
         </w:rPr>
         <w:drawing>
-          <wp:inline distT="0" distB="0" distL="0" distR="0" wp14:anchorId="3BC92D37" wp14:editId="1BB686F3">
+          <wp:inline distT="0" distB="0" distL="0" distR="0" wp14:anchorId="457918F7" wp14:editId="51BFA873">
             <wp:extent cx="5943600" cy="2837180"/>
             <wp:effectExtent l="0" t="0" r="0" b="1270"/>
             <wp:docPr id="26" name="Picture 26"/>
@@ -22505,7 +22497,6 @@
                 <w:sz w:val="26"/>
                 <w:szCs w:val="26"/>
               </w:rPr>
-              <w:lastRenderedPageBreak/>
               <w:t>2</w:t>
             </w:r>
           </w:p>
@@ -22660,15 +22651,7 @@
                 <w:sz w:val="26"/>
                 <w:szCs w:val="26"/>
               </w:rPr>
-              <w:t>- Mã phiếu nhậ</w:t>
-            </w:r>
-            <w:r>
-              <w:rPr>
-                <w:rFonts w:ascii="Times New Roman" w:hAnsi="Times New Roman" w:cs="Times New Roman"/>
-                <w:sz w:val="26"/>
-                <w:szCs w:val="26"/>
-              </w:rPr>
-              <w:t>p: mã phiếu nhập</w:t>
+              <w:t>- Mã phiếu nhập: mã phiếu nhập</w:t>
             </w:r>
           </w:p>
           <w:p>
@@ -22978,40 +22961,24 @@
                 <w:sz w:val="26"/>
                 <w:szCs w:val="26"/>
               </w:rPr>
-              <w:t>- Mã phiếu nhậ</w:t>
-            </w:r>
-            <w:r>
-              <w:rPr>
-                <w:rFonts w:ascii="Times New Roman" w:hAnsi="Times New Roman" w:cs="Times New Roman"/>
-                <w:sz w:val="26"/>
-                <w:szCs w:val="26"/>
-              </w:rPr>
-              <w:t>p: mã phiếu nhập</w:t>
-            </w:r>
-          </w:p>
-          <w:p>
-            <w:pPr>
-              <w:rPr>
-                <w:rFonts w:ascii="Times New Roman" w:hAnsi="Times New Roman" w:cs="Times New Roman"/>
-                <w:sz w:val="26"/>
-                <w:szCs w:val="26"/>
-              </w:rPr>
-            </w:pPr>
-            <w:r>
-              <w:rPr>
-                <w:rFonts w:ascii="Times New Roman" w:hAnsi="Times New Roman" w:cs="Times New Roman"/>
-                <w:sz w:val="26"/>
-                <w:szCs w:val="26"/>
-              </w:rPr>
-              <w:t xml:space="preserve">- Thành tiền: </w:t>
-            </w:r>
-            <w:r>
-              <w:rPr>
-                <w:rFonts w:ascii="Times New Roman" w:hAnsi="Times New Roman" w:cs="Times New Roman"/>
-                <w:sz w:val="26"/>
-                <w:szCs w:val="26"/>
-              </w:rPr>
-              <w:t>thành tiền</w:t>
+              <w:t>- Mã phiếu nhập: mã phiếu nhập</w:t>
+            </w:r>
+          </w:p>
+          <w:p>
+            <w:pPr>
+              <w:rPr>
+                <w:rFonts w:ascii="Times New Roman" w:hAnsi="Times New Roman" w:cs="Times New Roman"/>
+                <w:sz w:val="26"/>
+                <w:szCs w:val="26"/>
+              </w:rPr>
+            </w:pPr>
+            <w:r>
+              <w:rPr>
+                <w:rFonts w:ascii="Times New Roman" w:hAnsi="Times New Roman" w:cs="Times New Roman"/>
+                <w:sz w:val="26"/>
+                <w:szCs w:val="26"/>
+              </w:rPr>
+              <w:t>- Thành tiền: thành tiền</w:t>
             </w:r>
           </w:p>
           <w:p>
@@ -23153,7 +23120,6 @@
                 <w:sz w:val="26"/>
                 <w:szCs w:val="26"/>
               </w:rPr>
-              <w:lastRenderedPageBreak/>
               <w:t>4</w:t>
             </w:r>
           </w:p>
@@ -23736,7 +23702,6 @@
                 <w:szCs w:val="26"/>
               </w:rPr>
             </w:pPr>
-            <w:bookmarkStart w:id="0" w:name="_GoBack"/>
             <w:r>
               <w:rPr>
                 <w:rFonts w:ascii="Times New Roman" w:hAnsi="Times New Roman" w:cs="Times New Roman"/>
@@ -23762,7 +23727,6 @@
               </w:rPr>
               <w:t>”</w:t>
             </w:r>
-            <w:bookmarkEnd w:id="0"/>
           </w:p>
         </w:tc>
         <w:tc>
@@ -23958,15 +23922,7 @@
                 <w:szCs w:val="26"/>
               </w:rPr>
               <w:lastRenderedPageBreak/>
-              <w:t>- Mã phiếu nhậ</w:t>
-            </w:r>
-            <w:r>
-              <w:rPr>
-                <w:rFonts w:ascii="Times New Roman" w:hAnsi="Times New Roman" w:cs="Times New Roman"/>
-                <w:sz w:val="26"/>
-                <w:szCs w:val="26"/>
-              </w:rPr>
-              <w:t xml:space="preserve">p: mã </w:t>
+              <w:t xml:space="preserve">- Mã phiếu nhập: mã </w:t>
             </w:r>
             <w:r>
               <w:rPr>
@@ -24143,7 +24099,6 @@
                 <w:sz w:val="26"/>
                 <w:szCs w:val="26"/>
               </w:rPr>
-              <w:lastRenderedPageBreak/>
               <w:t>7</w:t>
             </w:r>
           </w:p>
@@ -24608,15 +24563,7 @@
                 <w:szCs w:val="26"/>
               </w:rPr>
               <w:lastRenderedPageBreak/>
-              <w:t>- Mã phiếu nhậ</w:t>
-            </w:r>
-            <w:r>
-              <w:rPr>
-                <w:rFonts w:ascii="Times New Roman" w:hAnsi="Times New Roman" w:cs="Times New Roman"/>
-                <w:sz w:val="26"/>
-                <w:szCs w:val="26"/>
-              </w:rPr>
-              <w:t>p: mã phiếu nhập</w:t>
+              <w:t>- Mã phiếu nhập: mã phiếu nhập</w:t>
             </w:r>
           </w:p>
           <w:p>
@@ -24775,7 +24722,6 @@
                 <w:sz w:val="26"/>
                 <w:szCs w:val="26"/>
               </w:rPr>
-              <w:lastRenderedPageBreak/>
               <w:t>9</w:t>
             </w:r>
           </w:p>
@@ -24929,40 +24875,24 @@
                 <w:sz w:val="26"/>
                 <w:szCs w:val="26"/>
               </w:rPr>
-              <w:t>- Mã phiếu nhậ</w:t>
-            </w:r>
-            <w:r>
-              <w:rPr>
-                <w:rFonts w:ascii="Times New Roman" w:hAnsi="Times New Roman" w:cs="Times New Roman"/>
-                <w:sz w:val="26"/>
-                <w:szCs w:val="26"/>
-              </w:rPr>
-              <w:t>p: mã phiếu nhập</w:t>
-            </w:r>
-          </w:p>
-          <w:p>
-            <w:pPr>
-              <w:rPr>
-                <w:rFonts w:ascii="Times New Roman" w:hAnsi="Times New Roman" w:cs="Times New Roman"/>
-                <w:sz w:val="26"/>
-                <w:szCs w:val="26"/>
-              </w:rPr>
-            </w:pPr>
-            <w:r>
-              <w:rPr>
-                <w:rFonts w:ascii="Times New Roman" w:hAnsi="Times New Roman" w:cs="Times New Roman"/>
-                <w:sz w:val="26"/>
-                <w:szCs w:val="26"/>
-              </w:rPr>
-              <w:t>- Thành tiề</w:t>
-            </w:r>
-            <w:r>
-              <w:rPr>
-                <w:rFonts w:ascii="Times New Roman" w:hAnsi="Times New Roman" w:cs="Times New Roman"/>
-                <w:sz w:val="26"/>
-                <w:szCs w:val="26"/>
-              </w:rPr>
-              <w:t>n: thành tiền</w:t>
+              <w:t>- Mã phiếu nhập: mã phiếu nhập</w:t>
+            </w:r>
+          </w:p>
+          <w:p>
+            <w:pPr>
+              <w:rPr>
+                <w:rFonts w:ascii="Times New Roman" w:hAnsi="Times New Roman" w:cs="Times New Roman"/>
+                <w:sz w:val="26"/>
+                <w:szCs w:val="26"/>
+              </w:rPr>
+            </w:pPr>
+            <w:r>
+              <w:rPr>
+                <w:rFonts w:ascii="Times New Roman" w:hAnsi="Times New Roman" w:cs="Times New Roman"/>
+                <w:sz w:val="26"/>
+                <w:szCs w:val="26"/>
+              </w:rPr>
+              <w:t>- Thành tiền: thành tiền</w:t>
             </w:r>
           </w:p>
           <w:p>
@@ -25722,7 +25652,7 @@
 </file>
 
 <file path=word/numbering.xml><?xml version="1.0" encoding="utf-8"?>
-<w:numbering xmlns:wpc="http://schemas.microsoft.com/office/word/2010/wordprocessingCanvas" xmlns:cx="http://schemas.microsoft.com/office/drawing/2014/chartex" xmlns:mc="http://schemas.openxmlformats.org/markup-compatibility/2006" xmlns:o="urn:schemas-microsoft-com:office:office" xmlns:r="http://schemas.openxmlformats.org/officeDocument/2006/relationships" xmlns:m="http://schemas.openxmlformats.org/officeDocument/2006/math" xmlns:v="urn:schemas-microsoft-com:vml" xmlns:wp14="http://schemas.microsoft.com/office/word/2010/wordprocessingDrawing" xmlns:wp="http://schemas.openxmlformats.org/drawingml/2006/wordprocessingDrawing" xmlns:w10="urn:schemas-microsoft-com:office:word" xmlns:w="http://schemas.openxmlformats.org/wordprocessingml/2006/main" xmlns:w14="http://schemas.microsoft.com/office/word/2010/wordml" xmlns:w15="http://schemas.microsoft.com/office/word/2012/wordml" xmlns:w16se="http://schemas.microsoft.com/office/word/2015/wordml/symex" xmlns:wpg="http://schemas.microsoft.com/office/word/2010/wordprocessingGroup" xmlns:wpi="http://schemas.microsoft.com/office/word/2010/wordprocessingInk" xmlns:wne="http://schemas.microsoft.com/office/word/2006/wordml" xmlns:wps="http://schemas.microsoft.com/office/word/2010/wordprocessingShape" mc:Ignorable="w14 w15 w16se wp14">
+<w:numbering xmlns:wpc="http://schemas.microsoft.com/office/word/2010/wordprocessingCanvas" xmlns:cx="http://schemas.microsoft.com/office/drawing/2014/chartex" xmlns:cx1="http://schemas.microsoft.com/office/drawing/2015/9/8/chartex" xmlns:cx2="http://schemas.microsoft.com/office/drawing/2015/10/21/chartex" xmlns:cx3="http://schemas.microsoft.com/office/drawing/2016/5/9/chartex" xmlns:cx4="http://schemas.microsoft.com/office/drawing/2016/5/10/chartex" xmlns:cx5="http://schemas.microsoft.com/office/drawing/2016/5/11/chartex" xmlns:cx6="http://schemas.microsoft.com/office/drawing/2016/5/12/chartex" xmlns:cx7="http://schemas.microsoft.com/office/drawing/2016/5/13/chartex" xmlns:cx8="http://schemas.microsoft.com/office/drawing/2016/5/14/chartex" xmlns:mc="http://schemas.openxmlformats.org/markup-compatibility/2006" xmlns:aink="http://schemas.microsoft.com/office/drawing/2016/ink" xmlns:am3d="http://schemas.microsoft.com/office/drawing/2017/model3d" xmlns:o="urn:schemas-microsoft-com:office:office" xmlns:r="http://schemas.openxmlformats.org/officeDocument/2006/relationships" xmlns:m="http://schemas.openxmlformats.org/officeDocument/2006/math" xmlns:v="urn:schemas-microsoft-com:vml" xmlns:wp14="http://schemas.microsoft.com/office/word/2010/wordprocessingDrawing" xmlns:wp="http://schemas.openxmlformats.org/drawingml/2006/wordprocessingDrawing" xmlns:w10="urn:schemas-microsoft-com:office:word" xmlns:w="http://schemas.openxmlformats.org/wordprocessingml/2006/main" xmlns:w14="http://schemas.microsoft.com/office/word/2010/wordml" xmlns:w15="http://schemas.microsoft.com/office/word/2012/wordml" xmlns:w16cex="http://schemas.microsoft.com/office/word/2018/wordml/cex" xmlns:w16cid="http://schemas.microsoft.com/office/word/2016/wordml/cid" xmlns:w16="http://schemas.microsoft.com/office/word/2018/wordml" xmlns:w16se="http://schemas.microsoft.com/office/word/2015/wordml/symex" xmlns:wpg="http://schemas.microsoft.com/office/word/2010/wordprocessingGroup" xmlns:wpi="http://schemas.microsoft.com/office/word/2010/wordprocessingInk" xmlns:wne="http://schemas.microsoft.com/office/word/2006/wordml" xmlns:wps="http://schemas.microsoft.com/office/word/2010/wordprocessingShape" mc:Ignorable="w14 w15 w16se w16cid w16 w16cex wp14">
   <w:abstractNum w:abstractNumId="0" w15:restartNumberingAfterBreak="0">
     <w:nsid w:val="07A26F7D"/>
     <w:multiLevelType w:val="hybridMultilevel"/>
@@ -26059,7 +25989,7 @@
 </file>
 
 <file path=word/styles.xml><?xml version="1.0" encoding="utf-8"?>
-<w:styles xmlns:mc="http://schemas.openxmlformats.org/markup-compatibility/2006" xmlns:r="http://schemas.openxmlformats.org/officeDocument/2006/relationships" xmlns:w="http://schemas.openxmlformats.org/wordprocessingml/2006/main" xmlns:w14="http://schemas.microsoft.com/office/word/2010/wordml" xmlns:w15="http://schemas.microsoft.com/office/word/2012/wordml" xmlns:w16se="http://schemas.microsoft.com/office/word/2015/wordml/symex" mc:Ignorable="w14 w15 w16se">
+<w:styles xmlns:mc="http://schemas.openxmlformats.org/markup-compatibility/2006" xmlns:r="http://schemas.openxmlformats.org/officeDocument/2006/relationships" xmlns:w="http://schemas.openxmlformats.org/wordprocessingml/2006/main" xmlns:w14="http://schemas.microsoft.com/office/word/2010/wordml" xmlns:w15="http://schemas.microsoft.com/office/word/2012/wordml" xmlns:w16cex="http://schemas.microsoft.com/office/word/2018/wordml/cex" xmlns:w16cid="http://schemas.microsoft.com/office/word/2016/wordml/cid" xmlns:w16="http://schemas.microsoft.com/office/word/2018/wordml" xmlns:w16se="http://schemas.microsoft.com/office/word/2015/wordml/symex" mc:Ignorable="w14 w15 w16se w16cid w16 w16cex">
   <w:docDefaults>
     <w:rPrDefault>
       <w:rPr>
@@ -26075,7 +26005,7 @@
       </w:pPr>
     </w:pPrDefault>
   </w:docDefaults>
-  <w:latentStyles w:defLockedState="0" w:defUIPriority="99" w:defSemiHidden="0" w:defUnhideWhenUsed="0" w:defQFormat="0" w:count="371">
+  <w:latentStyles w:defLockedState="0" w:defUIPriority="99" w:defSemiHidden="0" w:defUnhideWhenUsed="0" w:defQFormat="0" w:count="376">
     <w:lsdException w:name="Normal" w:uiPriority="0" w:qFormat="1"/>
     <w:lsdException w:name="heading 1" w:uiPriority="9" w:qFormat="1"/>
     <w:lsdException w:name="heading 2" w:semiHidden="1" w:uiPriority="9" w:unhideWhenUsed="1" w:qFormat="1"/>
@@ -26181,7 +26111,6 @@
     <w:lsdException w:name="HTML Sample" w:semiHidden="1" w:unhideWhenUsed="1"/>
     <w:lsdException w:name="HTML Typewriter" w:semiHidden="1" w:unhideWhenUsed="1"/>
     <w:lsdException w:name="HTML Variable" w:semiHidden="1" w:unhideWhenUsed="1"/>
-    <w:lsdException w:name="Normal Table" w:semiHidden="1" w:unhideWhenUsed="1"/>
     <w:lsdException w:name="annotation subject" w:semiHidden="1" w:unhideWhenUsed="1"/>
     <w:lsdException w:name="No List" w:semiHidden="1" w:unhideWhenUsed="1"/>
     <w:lsdException w:name="Outline List 1" w:semiHidden="1" w:unhideWhenUsed="1"/>
@@ -26224,11 +26153,8 @@
     <w:lsdException w:name="Table Contemporary" w:semiHidden="1" w:unhideWhenUsed="1"/>
     <w:lsdException w:name="Table Elegant" w:semiHidden="1" w:unhideWhenUsed="1"/>
     <w:lsdException w:name="Table Professional" w:semiHidden="1" w:unhideWhenUsed="1"/>
-    <w:lsdException w:name="Table Subtle 1" w:semiHidden="1" w:unhideWhenUsed="1"/>
     <w:lsdException w:name="Table Subtle 2" w:semiHidden="1" w:unhideWhenUsed="1"/>
     <w:lsdException w:name="Table Web 1" w:semiHidden="1" w:unhideWhenUsed="1"/>
-    <w:lsdException w:name="Table Web 2" w:semiHidden="1" w:unhideWhenUsed="1"/>
-    <w:lsdException w:name="Table Web 3" w:semiHidden="1" w:unhideWhenUsed="1"/>
     <w:lsdException w:name="Balloon Text" w:semiHidden="1" w:unhideWhenUsed="1"/>
     <w:lsdException w:name="Table Grid" w:uiPriority="39"/>
     <w:lsdException w:name="Table Theme" w:semiHidden="1" w:unhideWhenUsed="1"/>
@@ -26447,6 +26373,11 @@
     <w:lsdException w:name="List Table 5 Dark Accent 6" w:uiPriority="50"/>
     <w:lsdException w:name="List Table 6 Colorful Accent 6" w:uiPriority="51"/>
     <w:lsdException w:name="List Table 7 Colorful Accent 6" w:uiPriority="52"/>
+    <w:lsdException w:name="Mention" w:semiHidden="1" w:unhideWhenUsed="1"/>
+    <w:lsdException w:name="Smart Hyperlink" w:semiHidden="1" w:unhideWhenUsed="1"/>
+    <w:lsdException w:name="Hashtag" w:semiHidden="1" w:unhideWhenUsed="1"/>
+    <w:lsdException w:name="Unresolved Mention" w:semiHidden="1" w:unhideWhenUsed="1"/>
+    <w:lsdException w:name="Smart Link" w:semiHidden="1" w:unhideWhenUsed="1"/>
   </w:latentStyles>
   <w:style w:type="paragraph" w:default="1" w:styleId="Normal">
     <w:name w:val="Normal"/>

</xml_diff>